<commit_message>
plan_upravene casy a predelana RACI
</commit_message>
<xml_diff>
--- a/doc/Libroid_plan.docx
+++ b/doc/Libroid_plan.docx
@@ -10217,7 +10217,7 @@
                 <w:color w:val="31849B"/>
                 <w:lang w:eastAsia="cs-CZ"/>
               </w:rPr>
-              <w:t>36</w:t>
+              <w:t>40</w:t>
             </w:r>
           </w:p>
         </w:tc>
@@ -10294,7 +10294,7 @@
                 <w:color w:val="31849B"/>
                 <w:lang w:eastAsia="cs-CZ"/>
               </w:rPr>
-              <w:t>6</w:t>
+              <w:t>12</w:t>
             </w:r>
           </w:p>
         </w:tc>
@@ -10371,7 +10371,7 @@
                 <w:color w:val="31849B"/>
                 <w:lang w:eastAsia="cs-CZ"/>
               </w:rPr>
-              <w:t>1</w:t>
+              <w:t>8</w:t>
             </w:r>
           </w:p>
         </w:tc>
@@ -10448,7 +10448,15 @@
                 <w:color w:val="31849B"/>
                 <w:lang w:eastAsia="cs-CZ"/>
               </w:rPr>
-              <w:t>72</w:t>
+              <w:t>9</w:t>
+            </w:r>
+            <w:r>
+              <w:rPr>
+                <w:rFonts w:ascii="Calibri" w:eastAsia="Times New Roman" w:hAnsi="Calibri" w:cs="Times New Roman"/>
+                <w:color w:val="31849B"/>
+                <w:lang w:eastAsia="cs-CZ"/>
+              </w:rPr>
+              <w:t>2</w:t>
             </w:r>
           </w:p>
         </w:tc>
@@ -10464,7 +10472,19 @@
         <w:t>Příprava projektu a analýza zadání nám zabrala zhruba</w:t>
       </w:r>
       <w:r>
-        <w:t xml:space="preserve"> předem odhadnutý počet hodin. Testování také bude zhruba odpovídat. Doba programování se zřejmě zkrátí.</w:t>
+        <w:t xml:space="preserve"> předem odhadnutý počet hodin. Testování také bude zhruba odpovíd</w:t>
+      </w:r>
+      <w:r>
+        <w:t>at. Doba programování se podstatně zkrátila</w:t>
+      </w:r>
+      <w:r>
+        <w:t>.</w:t>
+      </w:r>
+      <w:r>
+        <w:t xml:space="preserve"> Čas strávený dokumentací odpovídá</w:t>
+      </w:r>
+      <w:r>
+        <w:t>.</w:t>
       </w:r>
     </w:p>
     <w:p>
@@ -10490,16 +10510,14 @@
       </w:r>
       <w:proofErr w:type="spellEnd"/>
       <w:r>
-        <w:t xml:space="preserve"> a výkazu práce. </w:t>
-      </w:r>
-      <w:r>
-        <w:t xml:space="preserve">Nemá kvantitativní vypovídací hodnotu. </w:t>
+        <w:t xml:space="preserve"> a výkazu práce. Nemá kvantitativní vypovídací hodnotu. </w:t>
       </w:r>
     </w:p>
+    <w:p/>
     <w:tbl>
       <w:tblPr>
-        <w:tblpPr w:leftFromText="141" w:rightFromText="141" w:vertAnchor="text" w:horzAnchor="margin" w:tblpXSpec="center" w:tblpY="421"/>
-        <w:tblW w:w="9193" w:type="dxa"/>
+        <w:tblpPr w:leftFromText="141" w:rightFromText="141" w:vertAnchor="text" w:horzAnchor="margin" w:tblpY="385"/>
+        <w:tblW w:w="8941" w:type="dxa"/>
         <w:tblCellMar>
           <w:left w:w="70" w:type="dxa"/>
           <w:right w:w="70" w:type="dxa"/>
@@ -10507,21 +10525,21 @@
         <w:tblLook w:val="04A0"/>
       </w:tblPr>
       <w:tblGrid>
-        <w:gridCol w:w="1516"/>
-        <w:gridCol w:w="1081"/>
-        <w:gridCol w:w="1240"/>
-        <w:gridCol w:w="1525"/>
-        <w:gridCol w:w="1145"/>
-        <w:gridCol w:w="1446"/>
-        <w:gridCol w:w="1240"/>
+        <w:gridCol w:w="1428"/>
+        <w:gridCol w:w="1058"/>
+        <w:gridCol w:w="1213"/>
+        <w:gridCol w:w="1493"/>
+        <w:gridCol w:w="1120"/>
+        <w:gridCol w:w="1416"/>
+        <w:gridCol w:w="1213"/>
       </w:tblGrid>
       <w:tr>
         <w:trPr>
-          <w:trHeight w:val="242"/>
+          <w:trHeight w:val="233"/>
         </w:trPr>
         <w:tc>
           <w:tcPr>
-            <w:tcW w:w="1516" w:type="dxa"/>
+            <w:tcW w:w="1428" w:type="dxa"/>
             <w:tcBorders>
               <w:top w:val="single" w:sz="4" w:space="0" w:color="4F81BD"/>
               <w:left w:val="nil"/>
@@ -10535,22 +10553,17 @@
           </w:tcPr>
           <w:p>
             <w:pPr>
-              <w:spacing w:after="0" w:line="240" w:lineRule="auto"/>
-              <w:rPr>
-                <w:rFonts w:ascii="Calibri" w:eastAsia="Times New Roman" w:hAnsi="Calibri" w:cs="Times New Roman"/>
-                <w:b/>
-                <w:bCs/>
-                <w:color w:val="376091"/>
-                <w:lang w:eastAsia="cs-CZ"/>
-              </w:rPr>
-            </w:pPr>
-            <w:r>
-              <w:rPr>
-                <w:rFonts w:ascii="Calibri" w:eastAsia="Times New Roman" w:hAnsi="Calibri" w:cs="Times New Roman"/>
-                <w:b/>
-                <w:bCs/>
-                <w:color w:val="376091"/>
-                <w:lang w:eastAsia="cs-CZ"/>
+              <w:rPr>
+                <w:rFonts w:ascii="Calibri" w:hAnsi="Calibri"/>
+                <w:b/>
+                <w:bCs/>
+              </w:rPr>
+            </w:pPr>
+            <w:r>
+              <w:rPr>
+                <w:rFonts w:ascii="Calibri" w:hAnsi="Calibri"/>
+                <w:b/>
+                <w:bCs/>
               </w:rPr>
               <w:t>činnost</w:t>
             </w:r>
@@ -10558,7 +10571,7 @@
         </w:tc>
         <w:tc>
           <w:tcPr>
-            <w:tcW w:w="1081" w:type="dxa"/>
+            <w:tcW w:w="1058" w:type="dxa"/>
             <w:tcBorders>
               <w:top w:val="single" w:sz="4" w:space="0" w:color="4F81BD"/>
               <w:left w:val="nil"/>
@@ -10572,35 +10585,28 @@
           </w:tcPr>
           <w:p>
             <w:pPr>
-              <w:spacing w:after="0" w:line="240" w:lineRule="auto"/>
               <w:ind w:firstLineChars="100" w:firstLine="221"/>
               <w:rPr>
-                <w:rFonts w:ascii="Calibri" w:eastAsia="Times New Roman" w:hAnsi="Calibri" w:cs="Times New Roman"/>
-                <w:b/>
-                <w:bCs/>
-                <w:color w:val="376091"/>
-                <w:lang w:eastAsia="cs-CZ"/>
+                <w:rFonts w:ascii="Calibri" w:hAnsi="Calibri"/>
+                <w:b/>
+                <w:bCs/>
               </w:rPr>
             </w:pPr>
             <w:proofErr w:type="spellStart"/>
             <w:r>
               <w:rPr>
-                <w:rFonts w:ascii="Calibri" w:eastAsia="Times New Roman" w:hAnsi="Calibri" w:cs="Times New Roman"/>
-                <w:b/>
-                <w:bCs/>
-                <w:color w:val="376091"/>
-                <w:lang w:eastAsia="cs-CZ"/>
+                <w:rFonts w:ascii="Calibri" w:hAnsi="Calibri"/>
+                <w:b/>
+                <w:bCs/>
               </w:rPr>
               <w:t>Dyrčík</w:t>
             </w:r>
             <w:proofErr w:type="spellEnd"/>
             <w:r>
               <w:rPr>
-                <w:rFonts w:ascii="Calibri" w:eastAsia="Times New Roman" w:hAnsi="Calibri" w:cs="Times New Roman"/>
-                <w:b/>
-                <w:bCs/>
-                <w:color w:val="376091"/>
-                <w:lang w:eastAsia="cs-CZ"/>
+                <w:rFonts w:ascii="Calibri" w:hAnsi="Calibri"/>
+                <w:b/>
+                <w:bCs/>
               </w:rPr>
               <w:t xml:space="preserve"> Filip</w:t>
             </w:r>
@@ -10608,7 +10614,7 @@
         </w:tc>
         <w:tc>
           <w:tcPr>
-            <w:tcW w:w="1240" w:type="dxa"/>
+            <w:tcW w:w="1213" w:type="dxa"/>
             <w:tcBorders>
               <w:top w:val="single" w:sz="4" w:space="0" w:color="4F81BD"/>
               <w:left w:val="nil"/>
@@ -10622,34 +10628,27 @@
           </w:tcPr>
           <w:p>
             <w:pPr>
-              <w:spacing w:after="0" w:line="240" w:lineRule="auto"/>
-              <w:rPr>
-                <w:rFonts w:ascii="Calibri" w:eastAsia="Times New Roman" w:hAnsi="Calibri" w:cs="Times New Roman"/>
-                <w:b/>
-                <w:bCs/>
-                <w:color w:val="376091"/>
-                <w:lang w:eastAsia="cs-CZ"/>
+              <w:rPr>
+                <w:rFonts w:ascii="Calibri" w:hAnsi="Calibri"/>
+                <w:b/>
+                <w:bCs/>
               </w:rPr>
             </w:pPr>
             <w:proofErr w:type="spellStart"/>
             <w:r>
               <w:rPr>
-                <w:rFonts w:ascii="Calibri" w:eastAsia="Times New Roman" w:hAnsi="Calibri" w:cs="Times New Roman"/>
-                <w:b/>
-                <w:bCs/>
-                <w:color w:val="376091"/>
-                <w:lang w:eastAsia="cs-CZ"/>
+                <w:rFonts w:ascii="Calibri" w:hAnsi="Calibri"/>
+                <w:b/>
+                <w:bCs/>
               </w:rPr>
               <w:t>Messner</w:t>
             </w:r>
             <w:proofErr w:type="spellEnd"/>
             <w:r>
               <w:rPr>
-                <w:rFonts w:ascii="Calibri" w:eastAsia="Times New Roman" w:hAnsi="Calibri" w:cs="Times New Roman"/>
-                <w:b/>
-                <w:bCs/>
-                <w:color w:val="376091"/>
-                <w:lang w:eastAsia="cs-CZ"/>
+                <w:rFonts w:ascii="Calibri" w:hAnsi="Calibri"/>
+                <w:b/>
+                <w:bCs/>
               </w:rPr>
               <w:t xml:space="preserve"> Petr</w:t>
             </w:r>
@@ -10657,7 +10656,7 @@
         </w:tc>
         <w:tc>
           <w:tcPr>
-            <w:tcW w:w="1525" w:type="dxa"/>
+            <w:tcW w:w="1493" w:type="dxa"/>
             <w:tcBorders>
               <w:top w:val="single" w:sz="4" w:space="0" w:color="4F81BD"/>
               <w:left w:val="nil"/>
@@ -10671,34 +10670,27 @@
           </w:tcPr>
           <w:p>
             <w:pPr>
-              <w:spacing w:after="0" w:line="240" w:lineRule="auto"/>
-              <w:rPr>
-                <w:rFonts w:ascii="Calibri" w:eastAsia="Times New Roman" w:hAnsi="Calibri" w:cs="Times New Roman"/>
-                <w:b/>
-                <w:bCs/>
-                <w:color w:val="376091"/>
-                <w:lang w:eastAsia="cs-CZ"/>
+              <w:rPr>
+                <w:rFonts w:ascii="Calibri" w:hAnsi="Calibri"/>
+                <w:b/>
+                <w:bCs/>
               </w:rPr>
             </w:pPr>
             <w:proofErr w:type="spellStart"/>
             <w:r>
               <w:rPr>
-                <w:rFonts w:ascii="Calibri" w:eastAsia="Times New Roman" w:hAnsi="Calibri" w:cs="Times New Roman"/>
-                <w:b/>
-                <w:bCs/>
-                <w:color w:val="376091"/>
-                <w:lang w:eastAsia="cs-CZ"/>
+                <w:rFonts w:ascii="Calibri" w:hAnsi="Calibri"/>
+                <w:b/>
+                <w:bCs/>
               </w:rPr>
               <w:t>Okruhlicová</w:t>
             </w:r>
             <w:proofErr w:type="spellEnd"/>
             <w:r>
               <w:rPr>
-                <w:rFonts w:ascii="Calibri" w:eastAsia="Times New Roman" w:hAnsi="Calibri" w:cs="Times New Roman"/>
-                <w:b/>
-                <w:bCs/>
-                <w:color w:val="376091"/>
-                <w:lang w:eastAsia="cs-CZ"/>
+                <w:rFonts w:ascii="Calibri" w:hAnsi="Calibri"/>
+                <w:b/>
+                <w:bCs/>
               </w:rPr>
               <w:t xml:space="preserve"> Věra</w:t>
             </w:r>
@@ -10706,7 +10698,7 @@
         </w:tc>
         <w:tc>
           <w:tcPr>
-            <w:tcW w:w="1145" w:type="dxa"/>
+            <w:tcW w:w="1120" w:type="dxa"/>
             <w:tcBorders>
               <w:top w:val="single" w:sz="4" w:space="0" w:color="4F81BD"/>
               <w:left w:val="nil"/>
@@ -10720,35 +10712,28 @@
           </w:tcPr>
           <w:p>
             <w:pPr>
-              <w:spacing w:after="0" w:line="240" w:lineRule="auto"/>
               <w:ind w:firstLineChars="100" w:firstLine="221"/>
               <w:rPr>
-                <w:rFonts w:ascii="Calibri" w:eastAsia="Times New Roman" w:hAnsi="Calibri" w:cs="Times New Roman"/>
-                <w:b/>
-                <w:bCs/>
-                <w:color w:val="376091"/>
-                <w:lang w:eastAsia="cs-CZ"/>
+                <w:rFonts w:ascii="Calibri" w:hAnsi="Calibri"/>
+                <w:b/>
+                <w:bCs/>
               </w:rPr>
             </w:pPr>
             <w:proofErr w:type="spellStart"/>
             <w:r>
               <w:rPr>
-                <w:rFonts w:ascii="Calibri" w:eastAsia="Times New Roman" w:hAnsi="Calibri" w:cs="Times New Roman"/>
-                <w:b/>
-                <w:bCs/>
-                <w:color w:val="376091"/>
-                <w:lang w:eastAsia="cs-CZ"/>
+                <w:rFonts w:ascii="Calibri" w:hAnsi="Calibri"/>
+                <w:b/>
+                <w:bCs/>
               </w:rPr>
               <w:t>Svojtka</w:t>
             </w:r>
             <w:proofErr w:type="spellEnd"/>
             <w:r>
               <w:rPr>
-                <w:rFonts w:ascii="Calibri" w:eastAsia="Times New Roman" w:hAnsi="Calibri" w:cs="Times New Roman"/>
-                <w:b/>
-                <w:bCs/>
-                <w:color w:val="376091"/>
-                <w:lang w:eastAsia="cs-CZ"/>
+                <w:rFonts w:ascii="Calibri" w:hAnsi="Calibri"/>
+                <w:b/>
+                <w:bCs/>
               </w:rPr>
               <w:t xml:space="preserve"> Jiří</w:t>
             </w:r>
@@ -10756,7 +10741,7 @@
         </w:tc>
         <w:tc>
           <w:tcPr>
-            <w:tcW w:w="1446" w:type="dxa"/>
+            <w:tcW w:w="1416" w:type="dxa"/>
             <w:tcBorders>
               <w:top w:val="single" w:sz="4" w:space="0" w:color="4F81BD"/>
               <w:left w:val="nil"/>
@@ -10770,35 +10755,28 @@
           </w:tcPr>
           <w:p>
             <w:pPr>
-              <w:spacing w:after="0" w:line="240" w:lineRule="auto"/>
               <w:ind w:firstLineChars="100" w:firstLine="221"/>
               <w:rPr>
-                <w:rFonts w:ascii="Calibri" w:eastAsia="Times New Roman" w:hAnsi="Calibri" w:cs="Times New Roman"/>
-                <w:b/>
-                <w:bCs/>
-                <w:color w:val="376091"/>
-                <w:lang w:eastAsia="cs-CZ"/>
+                <w:rFonts w:ascii="Calibri" w:hAnsi="Calibri"/>
+                <w:b/>
+                <w:bCs/>
               </w:rPr>
             </w:pPr>
             <w:proofErr w:type="spellStart"/>
             <w:r>
               <w:rPr>
-                <w:rFonts w:ascii="Calibri" w:eastAsia="Times New Roman" w:hAnsi="Calibri" w:cs="Times New Roman"/>
-                <w:b/>
-                <w:bCs/>
-                <w:color w:val="376091"/>
-                <w:lang w:eastAsia="cs-CZ"/>
+                <w:rFonts w:ascii="Calibri" w:hAnsi="Calibri"/>
+                <w:b/>
+                <w:bCs/>
               </w:rPr>
               <w:t>Vančák</w:t>
             </w:r>
             <w:proofErr w:type="spellEnd"/>
             <w:r>
               <w:rPr>
-                <w:rFonts w:ascii="Calibri" w:eastAsia="Times New Roman" w:hAnsi="Calibri" w:cs="Times New Roman"/>
-                <w:b/>
-                <w:bCs/>
-                <w:color w:val="376091"/>
-                <w:lang w:eastAsia="cs-CZ"/>
+                <w:rFonts w:ascii="Calibri" w:hAnsi="Calibri"/>
+                <w:b/>
+                <w:bCs/>
               </w:rPr>
               <w:t xml:space="preserve"> Ondřej</w:t>
             </w:r>
@@ -10806,7 +10784,7 @@
         </w:tc>
         <w:tc>
           <w:tcPr>
-            <w:tcW w:w="1240" w:type="dxa"/>
+            <w:tcW w:w="1213" w:type="dxa"/>
             <w:tcBorders>
               <w:top w:val="single" w:sz="4" w:space="0" w:color="4F81BD"/>
               <w:left w:val="nil"/>
@@ -10820,23 +10798,18 @@
           </w:tcPr>
           <w:p>
             <w:pPr>
-              <w:spacing w:after="0" w:line="240" w:lineRule="auto"/>
               <w:ind w:firstLineChars="100" w:firstLine="221"/>
               <w:rPr>
-                <w:rFonts w:ascii="Calibri" w:eastAsia="Times New Roman" w:hAnsi="Calibri" w:cs="Times New Roman"/>
-                <w:b/>
-                <w:bCs/>
-                <w:color w:val="376091"/>
-                <w:lang w:eastAsia="cs-CZ"/>
-              </w:rPr>
-            </w:pPr>
-            <w:r>
-              <w:rPr>
-                <w:rFonts w:ascii="Calibri" w:eastAsia="Times New Roman" w:hAnsi="Calibri" w:cs="Times New Roman"/>
-                <w:b/>
-                <w:bCs/>
-                <w:color w:val="376091"/>
-                <w:lang w:eastAsia="cs-CZ"/>
+                <w:rFonts w:ascii="Calibri" w:hAnsi="Calibri"/>
+                <w:b/>
+                <w:bCs/>
+              </w:rPr>
+            </w:pPr>
+            <w:r>
+              <w:rPr>
+                <w:rFonts w:ascii="Calibri" w:hAnsi="Calibri"/>
+                <w:b/>
+                <w:bCs/>
               </w:rPr>
               <w:t>Vrba Michal</w:t>
             </w:r>
@@ -10845,11 +10818,11 @@
       </w:tr>
       <w:tr>
         <w:trPr>
-          <w:trHeight w:val="242"/>
+          <w:trHeight w:val="233"/>
         </w:trPr>
         <w:tc>
           <w:tcPr>
-            <w:tcW w:w="1516" w:type="dxa"/>
+            <w:tcW w:w="1428" w:type="dxa"/>
             <w:tcBorders>
               <w:top w:val="nil"/>
               <w:left w:val="nil"/>
@@ -10863,18 +10836,17 @@
           </w:tcPr>
           <w:p>
             <w:pPr>
-              <w:spacing w:after="0" w:line="240" w:lineRule="auto"/>
-              <w:rPr>
-                <w:rFonts w:ascii="Calibri" w:eastAsia="Times New Roman" w:hAnsi="Calibri" w:cs="Times New Roman"/>
-                <w:color w:val="376091"/>
-                <w:lang w:eastAsia="cs-CZ"/>
-              </w:rPr>
-            </w:pPr>
-            <w:r>
-              <w:rPr>
-                <w:rFonts w:ascii="Calibri" w:eastAsia="Times New Roman" w:hAnsi="Calibri" w:cs="Times New Roman"/>
-                <w:color w:val="376091"/>
-                <w:lang w:eastAsia="cs-CZ"/>
+              <w:rPr>
+                <w:rFonts w:ascii="Calibri" w:hAnsi="Calibri"/>
+                <w:b/>
+                <w:bCs/>
+              </w:rPr>
+            </w:pPr>
+            <w:r>
+              <w:rPr>
+                <w:rFonts w:ascii="Calibri" w:hAnsi="Calibri"/>
+                <w:b/>
+                <w:bCs/>
               </w:rPr>
               <w:t>POS</w:t>
             </w:r>
@@ -10882,7 +10854,7 @@
         </w:tc>
         <w:tc>
           <w:tcPr>
-            <w:tcW w:w="1081" w:type="dxa"/>
+            <w:tcW w:w="1058" w:type="dxa"/>
             <w:tcBorders>
               <w:top w:val="nil"/>
               <w:left w:val="nil"/>
@@ -10896,19 +10868,18 @@
           </w:tcPr>
           <w:p>
             <w:pPr>
-              <w:spacing w:after="0" w:line="240" w:lineRule="auto"/>
-              <w:ind w:firstLineChars="100" w:firstLine="220"/>
-              <w:rPr>
-                <w:rFonts w:ascii="Calibri" w:eastAsia="Times New Roman" w:hAnsi="Calibri" w:cs="Times New Roman"/>
-                <w:color w:val="376091"/>
-                <w:lang w:eastAsia="cs-CZ"/>
-              </w:rPr>
-            </w:pPr>
-            <w:r>
-              <w:rPr>
-                <w:rFonts w:ascii="Calibri" w:eastAsia="Times New Roman" w:hAnsi="Calibri" w:cs="Times New Roman"/>
-                <w:color w:val="376091"/>
-                <w:lang w:eastAsia="cs-CZ"/>
+              <w:ind w:firstLineChars="100" w:firstLine="221"/>
+              <w:rPr>
+                <w:rFonts w:ascii="Calibri" w:hAnsi="Calibri"/>
+                <w:b/>
+                <w:bCs/>
+              </w:rPr>
+            </w:pPr>
+            <w:r>
+              <w:rPr>
+                <w:rFonts w:ascii="Calibri" w:hAnsi="Calibri"/>
+                <w:b/>
+                <w:bCs/>
               </w:rPr>
               <w:t>R</w:t>
             </w:r>
@@ -10916,7 +10887,7 @@
         </w:tc>
         <w:tc>
           <w:tcPr>
-            <w:tcW w:w="1240" w:type="dxa"/>
+            <w:tcW w:w="1213" w:type="dxa"/>
             <w:tcBorders>
               <w:top w:val="nil"/>
               <w:left w:val="nil"/>
@@ -10930,18 +10901,17 @@
           </w:tcPr>
           <w:p>
             <w:pPr>
-              <w:spacing w:after="0" w:line="240" w:lineRule="auto"/>
-              <w:rPr>
-                <w:rFonts w:ascii="Calibri" w:eastAsia="Times New Roman" w:hAnsi="Calibri" w:cs="Times New Roman"/>
-                <w:color w:val="376091"/>
-                <w:lang w:eastAsia="cs-CZ"/>
-              </w:rPr>
-            </w:pPr>
-            <w:r>
-              <w:rPr>
-                <w:rFonts w:ascii="Calibri" w:eastAsia="Times New Roman" w:hAnsi="Calibri" w:cs="Times New Roman"/>
-                <w:color w:val="376091"/>
-                <w:lang w:eastAsia="cs-CZ"/>
+              <w:rPr>
+                <w:rFonts w:ascii="Calibri" w:hAnsi="Calibri"/>
+                <w:b/>
+                <w:bCs/>
+              </w:rPr>
+            </w:pPr>
+            <w:r>
+              <w:rPr>
+                <w:rFonts w:ascii="Calibri" w:hAnsi="Calibri"/>
+                <w:b/>
+                <w:bCs/>
               </w:rPr>
               <w:t>I</w:t>
             </w:r>
@@ -10949,7 +10919,7 @@
         </w:tc>
         <w:tc>
           <w:tcPr>
-            <w:tcW w:w="1525" w:type="dxa"/>
+            <w:tcW w:w="1493" w:type="dxa"/>
             <w:tcBorders>
               <w:top w:val="nil"/>
               <w:left w:val="nil"/>
@@ -10963,18 +10933,17 @@
           </w:tcPr>
           <w:p>
             <w:pPr>
-              <w:spacing w:after="0" w:line="240" w:lineRule="auto"/>
-              <w:rPr>
-                <w:rFonts w:ascii="Calibri" w:eastAsia="Times New Roman" w:hAnsi="Calibri" w:cs="Times New Roman"/>
-                <w:color w:val="376091"/>
-                <w:lang w:eastAsia="cs-CZ"/>
-              </w:rPr>
-            </w:pPr>
-            <w:r>
-              <w:rPr>
-                <w:rFonts w:ascii="Calibri" w:eastAsia="Times New Roman" w:hAnsi="Calibri" w:cs="Times New Roman"/>
-                <w:color w:val="376091"/>
-                <w:lang w:eastAsia="cs-CZ"/>
+              <w:rPr>
+                <w:rFonts w:ascii="Calibri" w:hAnsi="Calibri"/>
+                <w:b/>
+                <w:bCs/>
+              </w:rPr>
+            </w:pPr>
+            <w:r>
+              <w:rPr>
+                <w:rFonts w:ascii="Calibri" w:hAnsi="Calibri"/>
+                <w:b/>
+                <w:bCs/>
               </w:rPr>
               <w:t>R</w:t>
             </w:r>
@@ -10982,7 +10951,7 @@
         </w:tc>
         <w:tc>
           <w:tcPr>
-            <w:tcW w:w="1145" w:type="dxa"/>
+            <w:tcW w:w="1120" w:type="dxa"/>
             <w:tcBorders>
               <w:top w:val="nil"/>
               <w:left w:val="nil"/>
@@ -10996,18 +10965,17 @@
           </w:tcPr>
           <w:p>
             <w:pPr>
-              <w:spacing w:after="0" w:line="240" w:lineRule="auto"/>
-              <w:rPr>
-                <w:rFonts w:ascii="Calibri" w:eastAsia="Times New Roman" w:hAnsi="Calibri" w:cs="Times New Roman"/>
-                <w:color w:val="376091"/>
-                <w:lang w:eastAsia="cs-CZ"/>
-              </w:rPr>
-            </w:pPr>
-            <w:r>
-              <w:rPr>
-                <w:rFonts w:ascii="Calibri" w:eastAsia="Times New Roman" w:hAnsi="Calibri" w:cs="Times New Roman"/>
-                <w:color w:val="376091"/>
-                <w:lang w:eastAsia="cs-CZ"/>
+              <w:rPr>
+                <w:rFonts w:ascii="Calibri" w:hAnsi="Calibri"/>
+                <w:b/>
+                <w:bCs/>
+              </w:rPr>
+            </w:pPr>
+            <w:r>
+              <w:rPr>
+                <w:rFonts w:ascii="Calibri" w:hAnsi="Calibri"/>
+                <w:b/>
+                <w:bCs/>
               </w:rPr>
               <w:t>R</w:t>
             </w:r>
@@ -11015,7 +10983,7 @@
         </w:tc>
         <w:tc>
           <w:tcPr>
-            <w:tcW w:w="1446" w:type="dxa"/>
+            <w:tcW w:w="1416" w:type="dxa"/>
             <w:tcBorders>
               <w:top w:val="nil"/>
               <w:left w:val="nil"/>
@@ -11029,26 +10997,17 @@
           </w:tcPr>
           <w:p>
             <w:pPr>
-              <w:spacing w:after="0" w:line="240" w:lineRule="auto"/>
-              <w:rPr>
-                <w:rFonts w:ascii="Calibri" w:eastAsia="Times New Roman" w:hAnsi="Calibri" w:cs="Times New Roman"/>
-                <w:color w:val="376091"/>
-                <w:lang w:eastAsia="cs-CZ"/>
-              </w:rPr>
-            </w:pPr>
-            <w:r>
-              <w:rPr>
-                <w:rFonts w:ascii="Calibri" w:eastAsia="Times New Roman" w:hAnsi="Calibri" w:cs="Times New Roman"/>
-                <w:color w:val="376091"/>
-                <w:lang w:eastAsia="cs-CZ"/>
-              </w:rPr>
-              <w:t>I</w:t>
-            </w:r>
-          </w:p>
-        </w:tc>
-        <w:tc>
-          <w:tcPr>
-            <w:tcW w:w="1240" w:type="dxa"/>
+              <w:rPr>
+                <w:rFonts w:ascii="Calibri" w:hAnsi="Calibri"/>
+                <w:b/>
+                <w:bCs/>
+              </w:rPr>
+            </w:pPr>
+          </w:p>
+        </w:tc>
+        <w:tc>
+          <w:tcPr>
+            <w:tcW w:w="1213" w:type="dxa"/>
             <w:tcBorders>
               <w:top w:val="nil"/>
               <w:left w:val="nil"/>
@@ -11062,18 +11021,17 @@
           </w:tcPr>
           <w:p>
             <w:pPr>
-              <w:spacing w:after="0" w:line="240" w:lineRule="auto"/>
-              <w:rPr>
-                <w:rFonts w:ascii="Calibri" w:eastAsia="Times New Roman" w:hAnsi="Calibri" w:cs="Times New Roman"/>
-                <w:color w:val="376091"/>
-                <w:lang w:eastAsia="cs-CZ"/>
-              </w:rPr>
-            </w:pPr>
-            <w:r>
-              <w:rPr>
-                <w:rFonts w:ascii="Calibri" w:eastAsia="Times New Roman" w:hAnsi="Calibri" w:cs="Times New Roman"/>
-                <w:color w:val="376091"/>
-                <w:lang w:eastAsia="cs-CZ"/>
+              <w:rPr>
+                <w:rFonts w:ascii="Calibri" w:hAnsi="Calibri"/>
+                <w:b/>
+                <w:bCs/>
+              </w:rPr>
+            </w:pPr>
+            <w:r>
+              <w:rPr>
+                <w:rFonts w:ascii="Calibri" w:hAnsi="Calibri"/>
+                <w:b/>
+                <w:bCs/>
               </w:rPr>
               <w:t>A/ R</w:t>
             </w:r>
@@ -11082,36 +11040,35 @@
       </w:tr>
       <w:tr>
         <w:trPr>
-          <w:trHeight w:val="242"/>
+          <w:trHeight w:val="233"/>
         </w:trPr>
         <w:tc>
           <w:tcPr>
-            <w:tcW w:w="1516" w:type="dxa"/>
-            <w:tcBorders>
-              <w:top w:val="nil"/>
-              <w:left w:val="nil"/>
-              <w:bottom w:val="nil"/>
-              <w:right w:val="nil"/>
-            </w:tcBorders>
-            <w:shd w:val="clear" w:color="auto" w:fill="auto"/>
-            <w:noWrap/>
-            <w:vAlign w:val="bottom"/>
-            <w:hideMark/>
-          </w:tcPr>
-          <w:p>
-            <w:pPr>
-              <w:spacing w:after="0" w:line="240" w:lineRule="auto"/>
-              <w:rPr>
-                <w:rFonts w:ascii="Calibri" w:eastAsia="Times New Roman" w:hAnsi="Calibri" w:cs="Times New Roman"/>
-                <w:color w:val="376091"/>
-                <w:lang w:eastAsia="cs-CZ"/>
-              </w:rPr>
-            </w:pPr>
-            <w:r>
-              <w:rPr>
-                <w:rFonts w:ascii="Calibri" w:eastAsia="Times New Roman" w:hAnsi="Calibri" w:cs="Times New Roman"/>
-                <w:color w:val="376091"/>
-                <w:lang w:eastAsia="cs-CZ"/>
+            <w:tcW w:w="1428" w:type="dxa"/>
+            <w:tcBorders>
+              <w:top w:val="nil"/>
+              <w:left w:val="nil"/>
+              <w:bottom w:val="nil"/>
+              <w:right w:val="nil"/>
+            </w:tcBorders>
+            <w:shd w:val="clear" w:color="auto" w:fill="auto"/>
+            <w:noWrap/>
+            <w:vAlign w:val="bottom"/>
+            <w:hideMark/>
+          </w:tcPr>
+          <w:p>
+            <w:pPr>
+              <w:rPr>
+                <w:rFonts w:ascii="Calibri" w:hAnsi="Calibri"/>
+                <w:b/>
+                <w:bCs/>
+              </w:rPr>
+            </w:pPr>
+            <w:r>
+              <w:rPr>
+                <w:rFonts w:ascii="Calibri" w:hAnsi="Calibri"/>
+                <w:b/>
+                <w:bCs/>
               </w:rPr>
               <w:t>oponentura POS</w:t>
             </w:r>
@@ -11119,33 +11076,32 @@
         </w:tc>
         <w:tc>
           <w:tcPr>
-            <w:tcW w:w="1081" w:type="dxa"/>
-            <w:tcBorders>
-              <w:top w:val="nil"/>
-              <w:left w:val="nil"/>
-              <w:bottom w:val="nil"/>
-              <w:right w:val="nil"/>
-            </w:tcBorders>
-            <w:shd w:val="clear" w:color="auto" w:fill="auto"/>
-            <w:noWrap/>
-            <w:vAlign w:val="bottom"/>
-            <w:hideMark/>
-          </w:tcPr>
-          <w:p>
-            <w:pPr>
-              <w:spacing w:after="0" w:line="240" w:lineRule="auto"/>
-              <w:ind w:firstLineChars="100" w:firstLine="220"/>
-              <w:rPr>
-                <w:rFonts w:ascii="Calibri" w:eastAsia="Times New Roman" w:hAnsi="Calibri" w:cs="Times New Roman"/>
-                <w:color w:val="376091"/>
-                <w:lang w:eastAsia="cs-CZ"/>
-              </w:rPr>
-            </w:pPr>
-            <w:r>
-              <w:rPr>
-                <w:rFonts w:ascii="Calibri" w:eastAsia="Times New Roman" w:hAnsi="Calibri" w:cs="Times New Roman"/>
-                <w:color w:val="376091"/>
-                <w:lang w:eastAsia="cs-CZ"/>
+            <w:tcW w:w="1058" w:type="dxa"/>
+            <w:tcBorders>
+              <w:top w:val="nil"/>
+              <w:left w:val="nil"/>
+              <w:bottom w:val="nil"/>
+              <w:right w:val="nil"/>
+            </w:tcBorders>
+            <w:shd w:val="clear" w:color="auto" w:fill="auto"/>
+            <w:noWrap/>
+            <w:vAlign w:val="bottom"/>
+            <w:hideMark/>
+          </w:tcPr>
+          <w:p>
+            <w:pPr>
+              <w:ind w:firstLineChars="100" w:firstLine="221"/>
+              <w:rPr>
+                <w:rFonts w:ascii="Calibri" w:hAnsi="Calibri"/>
+                <w:b/>
+                <w:bCs/>
+              </w:rPr>
+            </w:pPr>
+            <w:r>
+              <w:rPr>
+                <w:rFonts w:ascii="Calibri" w:hAnsi="Calibri"/>
+                <w:b/>
+                <w:bCs/>
               </w:rPr>
               <w:t>I</w:t>
             </w:r>
@@ -11153,32 +11109,31 @@
         </w:tc>
         <w:tc>
           <w:tcPr>
-            <w:tcW w:w="1240" w:type="dxa"/>
-            <w:tcBorders>
-              <w:top w:val="nil"/>
-              <w:left w:val="nil"/>
-              <w:bottom w:val="nil"/>
-              <w:right w:val="nil"/>
-            </w:tcBorders>
-            <w:shd w:val="clear" w:color="auto" w:fill="auto"/>
-            <w:noWrap/>
-            <w:vAlign w:val="bottom"/>
-            <w:hideMark/>
-          </w:tcPr>
-          <w:p>
-            <w:pPr>
-              <w:spacing w:after="0" w:line="240" w:lineRule="auto"/>
-              <w:rPr>
-                <w:rFonts w:ascii="Calibri" w:eastAsia="Times New Roman" w:hAnsi="Calibri" w:cs="Times New Roman"/>
-                <w:color w:val="376091"/>
-                <w:lang w:eastAsia="cs-CZ"/>
-              </w:rPr>
-            </w:pPr>
-            <w:r>
-              <w:rPr>
-                <w:rFonts w:ascii="Calibri" w:eastAsia="Times New Roman" w:hAnsi="Calibri" w:cs="Times New Roman"/>
-                <w:color w:val="376091"/>
-                <w:lang w:eastAsia="cs-CZ"/>
+            <w:tcW w:w="1213" w:type="dxa"/>
+            <w:tcBorders>
+              <w:top w:val="nil"/>
+              <w:left w:val="nil"/>
+              <w:bottom w:val="nil"/>
+              <w:right w:val="nil"/>
+            </w:tcBorders>
+            <w:shd w:val="clear" w:color="auto" w:fill="auto"/>
+            <w:noWrap/>
+            <w:vAlign w:val="bottom"/>
+            <w:hideMark/>
+          </w:tcPr>
+          <w:p>
+            <w:pPr>
+              <w:rPr>
+                <w:rFonts w:ascii="Calibri" w:hAnsi="Calibri"/>
+                <w:b/>
+                <w:bCs/>
+              </w:rPr>
+            </w:pPr>
+            <w:r>
+              <w:rPr>
+                <w:rFonts w:ascii="Calibri" w:hAnsi="Calibri"/>
+                <w:b/>
+                <w:bCs/>
               </w:rPr>
               <w:t>C</w:t>
             </w:r>
@@ -11186,32 +11141,87 @@
         </w:tc>
         <w:tc>
           <w:tcPr>
-            <w:tcW w:w="1525" w:type="dxa"/>
-            <w:tcBorders>
-              <w:top w:val="nil"/>
-              <w:left w:val="nil"/>
-              <w:bottom w:val="nil"/>
-              <w:right w:val="nil"/>
-            </w:tcBorders>
-            <w:shd w:val="clear" w:color="auto" w:fill="auto"/>
-            <w:noWrap/>
-            <w:vAlign w:val="bottom"/>
-            <w:hideMark/>
-          </w:tcPr>
-          <w:p>
-            <w:pPr>
-              <w:spacing w:after="0" w:line="240" w:lineRule="auto"/>
-              <w:rPr>
-                <w:rFonts w:ascii="Calibri" w:eastAsia="Times New Roman" w:hAnsi="Calibri" w:cs="Times New Roman"/>
-                <w:color w:val="376091"/>
-                <w:lang w:eastAsia="cs-CZ"/>
-              </w:rPr>
-            </w:pPr>
-            <w:r>
-              <w:rPr>
-                <w:rFonts w:ascii="Calibri" w:eastAsia="Times New Roman" w:hAnsi="Calibri" w:cs="Times New Roman"/>
-                <w:color w:val="376091"/>
-                <w:lang w:eastAsia="cs-CZ"/>
+            <w:tcW w:w="1493" w:type="dxa"/>
+            <w:tcBorders>
+              <w:top w:val="nil"/>
+              <w:left w:val="nil"/>
+              <w:bottom w:val="nil"/>
+              <w:right w:val="nil"/>
+            </w:tcBorders>
+            <w:shd w:val="clear" w:color="auto" w:fill="auto"/>
+            <w:noWrap/>
+            <w:vAlign w:val="bottom"/>
+            <w:hideMark/>
+          </w:tcPr>
+          <w:p>
+            <w:pPr>
+              <w:rPr>
+                <w:rFonts w:ascii="Calibri" w:hAnsi="Calibri"/>
+                <w:b/>
+                <w:bCs/>
+              </w:rPr>
+            </w:pPr>
+          </w:p>
+        </w:tc>
+        <w:tc>
+          <w:tcPr>
+            <w:tcW w:w="1120" w:type="dxa"/>
+            <w:tcBorders>
+              <w:top w:val="nil"/>
+              <w:left w:val="nil"/>
+              <w:bottom w:val="nil"/>
+              <w:right w:val="nil"/>
+            </w:tcBorders>
+            <w:shd w:val="clear" w:color="auto" w:fill="auto"/>
+            <w:noWrap/>
+            <w:vAlign w:val="bottom"/>
+            <w:hideMark/>
+          </w:tcPr>
+          <w:p>
+            <w:pPr>
+              <w:rPr>
+                <w:rFonts w:ascii="Calibri" w:hAnsi="Calibri"/>
+                <w:b/>
+                <w:bCs/>
+              </w:rPr>
+            </w:pPr>
+            <w:r>
+              <w:rPr>
+                <w:rFonts w:ascii="Calibri" w:hAnsi="Calibri"/>
+                <w:b/>
+                <w:bCs/>
+              </w:rPr>
+              <w:t>A/ R</w:t>
+            </w:r>
+          </w:p>
+        </w:tc>
+        <w:tc>
+          <w:tcPr>
+            <w:tcW w:w="1416" w:type="dxa"/>
+            <w:tcBorders>
+              <w:top w:val="nil"/>
+              <w:left w:val="nil"/>
+              <w:bottom w:val="nil"/>
+              <w:right w:val="nil"/>
+            </w:tcBorders>
+            <w:shd w:val="clear" w:color="auto" w:fill="auto"/>
+            <w:noWrap/>
+            <w:vAlign w:val="bottom"/>
+            <w:hideMark/>
+          </w:tcPr>
+          <w:p>
+            <w:pPr>
+              <w:rPr>
+                <w:rFonts w:ascii="Calibri" w:hAnsi="Calibri"/>
+                <w:b/>
+                <w:bCs/>
+              </w:rPr>
+            </w:pPr>
+            <w:r>
+              <w:rPr>
+                <w:rFonts w:ascii="Calibri" w:hAnsi="Calibri"/>
+                <w:b/>
+                <w:bCs/>
               </w:rPr>
               <w:t>I</w:t>
             </w:r>
@@ -11219,98 +11229,31 @@
         </w:tc>
         <w:tc>
           <w:tcPr>
-            <w:tcW w:w="1145" w:type="dxa"/>
-            <w:tcBorders>
-              <w:top w:val="nil"/>
-              <w:left w:val="nil"/>
-              <w:bottom w:val="nil"/>
-              <w:right w:val="nil"/>
-            </w:tcBorders>
-            <w:shd w:val="clear" w:color="auto" w:fill="auto"/>
-            <w:noWrap/>
-            <w:vAlign w:val="bottom"/>
-            <w:hideMark/>
-          </w:tcPr>
-          <w:p>
-            <w:pPr>
-              <w:spacing w:after="0" w:line="240" w:lineRule="auto"/>
-              <w:rPr>
-                <w:rFonts w:ascii="Calibri" w:eastAsia="Times New Roman" w:hAnsi="Calibri" w:cs="Times New Roman"/>
-                <w:color w:val="376091"/>
-                <w:lang w:eastAsia="cs-CZ"/>
-              </w:rPr>
-            </w:pPr>
-            <w:r>
-              <w:rPr>
-                <w:rFonts w:ascii="Calibri" w:eastAsia="Times New Roman" w:hAnsi="Calibri" w:cs="Times New Roman"/>
-                <w:color w:val="376091"/>
-                <w:lang w:eastAsia="cs-CZ"/>
-              </w:rPr>
-              <w:t>A/ R</w:t>
-            </w:r>
-          </w:p>
-        </w:tc>
-        <w:tc>
-          <w:tcPr>
-            <w:tcW w:w="1446" w:type="dxa"/>
-            <w:tcBorders>
-              <w:top w:val="nil"/>
-              <w:left w:val="nil"/>
-              <w:bottom w:val="nil"/>
-              <w:right w:val="nil"/>
-            </w:tcBorders>
-            <w:shd w:val="clear" w:color="auto" w:fill="auto"/>
-            <w:noWrap/>
-            <w:vAlign w:val="bottom"/>
-            <w:hideMark/>
-          </w:tcPr>
-          <w:p>
-            <w:pPr>
-              <w:spacing w:after="0" w:line="240" w:lineRule="auto"/>
-              <w:rPr>
-                <w:rFonts w:ascii="Calibri" w:eastAsia="Times New Roman" w:hAnsi="Calibri" w:cs="Times New Roman"/>
-                <w:color w:val="376091"/>
-                <w:lang w:eastAsia="cs-CZ"/>
-              </w:rPr>
-            </w:pPr>
-            <w:r>
-              <w:rPr>
-                <w:rFonts w:ascii="Calibri" w:eastAsia="Times New Roman" w:hAnsi="Calibri" w:cs="Times New Roman"/>
-                <w:color w:val="376091"/>
-                <w:lang w:eastAsia="cs-CZ"/>
-              </w:rPr>
-              <w:t>I</w:t>
-            </w:r>
-          </w:p>
-        </w:tc>
-        <w:tc>
-          <w:tcPr>
-            <w:tcW w:w="1240" w:type="dxa"/>
-            <w:tcBorders>
-              <w:top w:val="nil"/>
-              <w:left w:val="nil"/>
-              <w:bottom w:val="nil"/>
-              <w:right w:val="nil"/>
-            </w:tcBorders>
-            <w:shd w:val="clear" w:color="auto" w:fill="auto"/>
-            <w:noWrap/>
-            <w:vAlign w:val="bottom"/>
-            <w:hideMark/>
-          </w:tcPr>
-          <w:p>
-            <w:pPr>
-              <w:spacing w:after="0" w:line="240" w:lineRule="auto"/>
-              <w:rPr>
-                <w:rFonts w:ascii="Calibri" w:eastAsia="Times New Roman" w:hAnsi="Calibri" w:cs="Times New Roman"/>
-                <w:color w:val="376091"/>
-                <w:lang w:eastAsia="cs-CZ"/>
-              </w:rPr>
-            </w:pPr>
-            <w:r>
-              <w:rPr>
-                <w:rFonts w:ascii="Calibri" w:eastAsia="Times New Roman" w:hAnsi="Calibri" w:cs="Times New Roman"/>
-                <w:color w:val="376091"/>
-                <w:lang w:eastAsia="cs-CZ"/>
+            <w:tcW w:w="1213" w:type="dxa"/>
+            <w:tcBorders>
+              <w:top w:val="nil"/>
+              <w:left w:val="nil"/>
+              <w:bottom w:val="nil"/>
+              <w:right w:val="nil"/>
+            </w:tcBorders>
+            <w:shd w:val="clear" w:color="auto" w:fill="auto"/>
+            <w:noWrap/>
+            <w:vAlign w:val="bottom"/>
+            <w:hideMark/>
+          </w:tcPr>
+          <w:p>
+            <w:pPr>
+              <w:rPr>
+                <w:rFonts w:ascii="Calibri" w:hAnsi="Calibri"/>
+                <w:b/>
+                <w:bCs/>
+              </w:rPr>
+            </w:pPr>
+            <w:r>
+              <w:rPr>
+                <w:rFonts w:ascii="Calibri" w:hAnsi="Calibri"/>
+                <w:b/>
+                <w:bCs/>
               </w:rPr>
               <w:t>R</w:t>
             </w:r>
@@ -11319,11 +11262,11 @@
       </w:tr>
       <w:tr>
         <w:trPr>
-          <w:trHeight w:val="242"/>
+          <w:trHeight w:val="233"/>
         </w:trPr>
         <w:tc>
           <w:tcPr>
-            <w:tcW w:w="1516" w:type="dxa"/>
+            <w:tcW w:w="1428" w:type="dxa"/>
             <w:tcBorders>
               <w:top w:val="nil"/>
               <w:left w:val="nil"/>
@@ -11337,18 +11280,17 @@
           </w:tcPr>
           <w:p>
             <w:pPr>
-              <w:spacing w:after="0" w:line="240" w:lineRule="auto"/>
-              <w:rPr>
-                <w:rFonts w:ascii="Calibri" w:eastAsia="Times New Roman" w:hAnsi="Calibri" w:cs="Times New Roman"/>
-                <w:color w:val="376091"/>
-                <w:lang w:eastAsia="cs-CZ"/>
-              </w:rPr>
-            </w:pPr>
-            <w:r>
-              <w:rPr>
-                <w:rFonts w:ascii="Calibri" w:eastAsia="Times New Roman" w:hAnsi="Calibri" w:cs="Times New Roman"/>
-                <w:color w:val="376091"/>
-                <w:lang w:eastAsia="cs-CZ"/>
+              <w:rPr>
+                <w:rFonts w:ascii="Calibri" w:hAnsi="Calibri"/>
+                <w:b/>
+                <w:bCs/>
+              </w:rPr>
+            </w:pPr>
+            <w:r>
+              <w:rPr>
+                <w:rFonts w:ascii="Calibri" w:hAnsi="Calibri"/>
+                <w:b/>
+                <w:bCs/>
               </w:rPr>
               <w:t>milníky</w:t>
             </w:r>
@@ -11356,7 +11298,7 @@
         </w:tc>
         <w:tc>
           <w:tcPr>
-            <w:tcW w:w="1081" w:type="dxa"/>
+            <w:tcW w:w="1058" w:type="dxa"/>
             <w:tcBorders>
               <w:top w:val="nil"/>
               <w:left w:val="nil"/>
@@ -11370,19 +11312,18 @@
           </w:tcPr>
           <w:p>
             <w:pPr>
-              <w:spacing w:after="0" w:line="240" w:lineRule="auto"/>
-              <w:ind w:firstLineChars="100" w:firstLine="220"/>
-              <w:rPr>
-                <w:rFonts w:ascii="Calibri" w:eastAsia="Times New Roman" w:hAnsi="Calibri" w:cs="Times New Roman"/>
-                <w:color w:val="376091"/>
-                <w:lang w:eastAsia="cs-CZ"/>
-              </w:rPr>
-            </w:pPr>
-            <w:r>
-              <w:rPr>
-                <w:rFonts w:ascii="Calibri" w:eastAsia="Times New Roman" w:hAnsi="Calibri" w:cs="Times New Roman"/>
-                <w:color w:val="376091"/>
-                <w:lang w:eastAsia="cs-CZ"/>
+              <w:ind w:firstLineChars="100" w:firstLine="221"/>
+              <w:rPr>
+                <w:rFonts w:ascii="Calibri" w:hAnsi="Calibri"/>
+                <w:b/>
+                <w:bCs/>
+              </w:rPr>
+            </w:pPr>
+            <w:r>
+              <w:rPr>
+                <w:rFonts w:ascii="Calibri" w:hAnsi="Calibri"/>
+                <w:b/>
+                <w:bCs/>
               </w:rPr>
               <w:t>I</w:t>
             </w:r>
@@ -11390,7 +11331,7 @@
         </w:tc>
         <w:tc>
           <w:tcPr>
-            <w:tcW w:w="1240" w:type="dxa"/>
+            <w:tcW w:w="1213" w:type="dxa"/>
             <w:tcBorders>
               <w:top w:val="nil"/>
               <w:left w:val="nil"/>
@@ -11404,26 +11345,25 @@
           </w:tcPr>
           <w:p>
             <w:pPr>
-              <w:spacing w:after="0" w:line="240" w:lineRule="auto"/>
-              <w:rPr>
-                <w:rFonts w:ascii="Calibri" w:eastAsia="Times New Roman" w:hAnsi="Calibri" w:cs="Times New Roman"/>
-                <w:color w:val="376091"/>
-                <w:lang w:eastAsia="cs-CZ"/>
-              </w:rPr>
-            </w:pPr>
-            <w:r>
-              <w:rPr>
-                <w:rFonts w:ascii="Calibri" w:eastAsia="Times New Roman" w:hAnsi="Calibri" w:cs="Times New Roman"/>
-                <w:color w:val="376091"/>
-                <w:lang w:eastAsia="cs-CZ"/>
-              </w:rPr>
-              <w:t>C</w:t>
-            </w:r>
-          </w:p>
-        </w:tc>
-        <w:tc>
-          <w:tcPr>
-            <w:tcW w:w="1525" w:type="dxa"/>
+              <w:rPr>
+                <w:rFonts w:ascii="Calibri" w:hAnsi="Calibri"/>
+                <w:b/>
+                <w:bCs/>
+              </w:rPr>
+            </w:pPr>
+            <w:r>
+              <w:rPr>
+                <w:rFonts w:ascii="Calibri" w:hAnsi="Calibri"/>
+                <w:b/>
+                <w:bCs/>
+              </w:rPr>
+              <w:t>I</w:t>
+            </w:r>
+          </w:p>
+        </w:tc>
+        <w:tc>
+          <w:tcPr>
+            <w:tcW w:w="1493" w:type="dxa"/>
             <w:tcBorders>
               <w:top w:val="nil"/>
               <w:left w:val="nil"/>
@@ -11437,18 +11377,17 @@
           </w:tcPr>
           <w:p>
             <w:pPr>
-              <w:spacing w:after="0" w:line="240" w:lineRule="auto"/>
-              <w:rPr>
-                <w:rFonts w:ascii="Calibri" w:eastAsia="Times New Roman" w:hAnsi="Calibri" w:cs="Times New Roman"/>
-                <w:color w:val="376091"/>
-                <w:lang w:eastAsia="cs-CZ"/>
-              </w:rPr>
-            </w:pPr>
-            <w:r>
-              <w:rPr>
-                <w:rFonts w:ascii="Calibri" w:eastAsia="Times New Roman" w:hAnsi="Calibri" w:cs="Times New Roman"/>
-                <w:color w:val="376091"/>
-                <w:lang w:eastAsia="cs-CZ"/>
+              <w:rPr>
+                <w:rFonts w:ascii="Calibri" w:hAnsi="Calibri"/>
+                <w:b/>
+                <w:bCs/>
+              </w:rPr>
+            </w:pPr>
+            <w:r>
+              <w:rPr>
+                <w:rFonts w:ascii="Calibri" w:hAnsi="Calibri"/>
+                <w:b/>
+                <w:bCs/>
               </w:rPr>
               <w:t>R</w:t>
             </w:r>
@@ -11456,7 +11395,7 @@
         </w:tc>
         <w:tc>
           <w:tcPr>
-            <w:tcW w:w="1145" w:type="dxa"/>
+            <w:tcW w:w="1120" w:type="dxa"/>
             <w:tcBorders>
               <w:top w:val="nil"/>
               <w:left w:val="nil"/>
@@ -11470,18 +11409,17 @@
           </w:tcPr>
           <w:p>
             <w:pPr>
-              <w:spacing w:after="0" w:line="240" w:lineRule="auto"/>
-              <w:rPr>
-                <w:rFonts w:ascii="Calibri" w:eastAsia="Times New Roman" w:hAnsi="Calibri" w:cs="Times New Roman"/>
-                <w:color w:val="376091"/>
-                <w:lang w:eastAsia="cs-CZ"/>
-              </w:rPr>
-            </w:pPr>
-            <w:r>
-              <w:rPr>
-                <w:rFonts w:ascii="Calibri" w:eastAsia="Times New Roman" w:hAnsi="Calibri" w:cs="Times New Roman"/>
-                <w:color w:val="376091"/>
-                <w:lang w:eastAsia="cs-CZ"/>
+              <w:rPr>
+                <w:rFonts w:ascii="Calibri" w:hAnsi="Calibri"/>
+                <w:b/>
+                <w:bCs/>
+              </w:rPr>
+            </w:pPr>
+            <w:r>
+              <w:rPr>
+                <w:rFonts w:ascii="Calibri" w:hAnsi="Calibri"/>
+                <w:b/>
+                <w:bCs/>
               </w:rPr>
               <w:t>I</w:t>
             </w:r>
@@ -11489,7 +11427,7 @@
         </w:tc>
         <w:tc>
           <w:tcPr>
-            <w:tcW w:w="1446" w:type="dxa"/>
+            <w:tcW w:w="1416" w:type="dxa"/>
             <w:tcBorders>
               <w:top w:val="nil"/>
               <w:left w:val="nil"/>
@@ -11503,18 +11441,17 @@
           </w:tcPr>
           <w:p>
             <w:pPr>
-              <w:spacing w:after="0" w:line="240" w:lineRule="auto"/>
-              <w:rPr>
-                <w:rFonts w:ascii="Calibri" w:eastAsia="Times New Roman" w:hAnsi="Calibri" w:cs="Times New Roman"/>
-                <w:color w:val="376091"/>
-                <w:lang w:eastAsia="cs-CZ"/>
-              </w:rPr>
-            </w:pPr>
-            <w:r>
-              <w:rPr>
-                <w:rFonts w:ascii="Calibri" w:eastAsia="Times New Roman" w:hAnsi="Calibri" w:cs="Times New Roman"/>
-                <w:color w:val="376091"/>
-                <w:lang w:eastAsia="cs-CZ"/>
+              <w:rPr>
+                <w:rFonts w:ascii="Calibri" w:hAnsi="Calibri"/>
+                <w:b/>
+                <w:bCs/>
+              </w:rPr>
+            </w:pPr>
+            <w:r>
+              <w:rPr>
+                <w:rFonts w:ascii="Calibri" w:hAnsi="Calibri"/>
+                <w:b/>
+                <w:bCs/>
               </w:rPr>
               <w:t>I</w:t>
             </w:r>
@@ -11522,7 +11459,7 @@
         </w:tc>
         <w:tc>
           <w:tcPr>
-            <w:tcW w:w="1240" w:type="dxa"/>
+            <w:tcW w:w="1213" w:type="dxa"/>
             <w:tcBorders>
               <w:top w:val="nil"/>
               <w:left w:val="nil"/>
@@ -11536,18 +11473,17 @@
           </w:tcPr>
           <w:p>
             <w:pPr>
-              <w:spacing w:after="0" w:line="240" w:lineRule="auto"/>
-              <w:rPr>
-                <w:rFonts w:ascii="Calibri" w:eastAsia="Times New Roman" w:hAnsi="Calibri" w:cs="Times New Roman"/>
-                <w:color w:val="376091"/>
-                <w:lang w:eastAsia="cs-CZ"/>
-              </w:rPr>
-            </w:pPr>
-            <w:r>
-              <w:rPr>
-                <w:rFonts w:ascii="Calibri" w:eastAsia="Times New Roman" w:hAnsi="Calibri" w:cs="Times New Roman"/>
-                <w:color w:val="376091"/>
-                <w:lang w:eastAsia="cs-CZ"/>
+              <w:rPr>
+                <w:rFonts w:ascii="Calibri" w:hAnsi="Calibri"/>
+                <w:b/>
+                <w:bCs/>
+              </w:rPr>
+            </w:pPr>
+            <w:r>
+              <w:rPr>
+                <w:rFonts w:ascii="Calibri" w:hAnsi="Calibri"/>
+                <w:b/>
+                <w:bCs/>
               </w:rPr>
               <w:t>A/ R</w:t>
             </w:r>
@@ -11556,36 +11492,35 @@
       </w:tr>
       <w:tr>
         <w:trPr>
-          <w:trHeight w:val="242"/>
+          <w:trHeight w:val="233"/>
         </w:trPr>
         <w:tc>
           <w:tcPr>
-            <w:tcW w:w="1516" w:type="dxa"/>
-            <w:tcBorders>
-              <w:top w:val="nil"/>
-              <w:left w:val="nil"/>
-              <w:bottom w:val="nil"/>
-              <w:right w:val="nil"/>
-            </w:tcBorders>
-            <w:shd w:val="clear" w:color="auto" w:fill="auto"/>
-            <w:noWrap/>
-            <w:vAlign w:val="bottom"/>
-            <w:hideMark/>
-          </w:tcPr>
-          <w:p>
-            <w:pPr>
-              <w:spacing w:after="0" w:line="240" w:lineRule="auto"/>
-              <w:rPr>
-                <w:rFonts w:ascii="Calibri" w:eastAsia="Times New Roman" w:hAnsi="Calibri" w:cs="Times New Roman"/>
-                <w:color w:val="376091"/>
-                <w:lang w:eastAsia="cs-CZ"/>
-              </w:rPr>
-            </w:pPr>
-            <w:r>
-              <w:rPr>
-                <w:rFonts w:ascii="Calibri" w:eastAsia="Times New Roman" w:hAnsi="Calibri" w:cs="Times New Roman"/>
-                <w:color w:val="376091"/>
-                <w:lang w:eastAsia="cs-CZ"/>
+            <w:tcW w:w="1428" w:type="dxa"/>
+            <w:tcBorders>
+              <w:top w:val="nil"/>
+              <w:left w:val="nil"/>
+              <w:bottom w:val="nil"/>
+              <w:right w:val="nil"/>
+            </w:tcBorders>
+            <w:shd w:val="clear" w:color="auto" w:fill="auto"/>
+            <w:noWrap/>
+            <w:vAlign w:val="bottom"/>
+            <w:hideMark/>
+          </w:tcPr>
+          <w:p>
+            <w:pPr>
+              <w:rPr>
+                <w:rFonts w:ascii="Calibri" w:hAnsi="Calibri"/>
+                <w:b/>
+                <w:bCs/>
+              </w:rPr>
+            </w:pPr>
+            <w:r>
+              <w:rPr>
+                <w:rFonts w:ascii="Calibri" w:hAnsi="Calibri"/>
+                <w:b/>
+                <w:bCs/>
               </w:rPr>
               <w:t>WBS</w:t>
             </w:r>
@@ -11593,33 +11528,32 @@
         </w:tc>
         <w:tc>
           <w:tcPr>
-            <w:tcW w:w="1081" w:type="dxa"/>
-            <w:tcBorders>
-              <w:top w:val="nil"/>
-              <w:left w:val="nil"/>
-              <w:bottom w:val="nil"/>
-              <w:right w:val="nil"/>
-            </w:tcBorders>
-            <w:shd w:val="clear" w:color="auto" w:fill="auto"/>
-            <w:noWrap/>
-            <w:vAlign w:val="bottom"/>
-            <w:hideMark/>
-          </w:tcPr>
-          <w:p>
-            <w:pPr>
-              <w:spacing w:after="0" w:line="240" w:lineRule="auto"/>
-              <w:ind w:firstLineChars="100" w:firstLine="220"/>
-              <w:rPr>
-                <w:rFonts w:ascii="Calibri" w:eastAsia="Times New Roman" w:hAnsi="Calibri" w:cs="Times New Roman"/>
-                <w:color w:val="376091"/>
-                <w:lang w:eastAsia="cs-CZ"/>
-              </w:rPr>
-            </w:pPr>
-            <w:r>
-              <w:rPr>
-                <w:rFonts w:ascii="Calibri" w:eastAsia="Times New Roman" w:hAnsi="Calibri" w:cs="Times New Roman"/>
-                <w:color w:val="376091"/>
-                <w:lang w:eastAsia="cs-CZ"/>
+            <w:tcW w:w="1058" w:type="dxa"/>
+            <w:tcBorders>
+              <w:top w:val="nil"/>
+              <w:left w:val="nil"/>
+              <w:bottom w:val="nil"/>
+              <w:right w:val="nil"/>
+            </w:tcBorders>
+            <w:shd w:val="clear" w:color="auto" w:fill="auto"/>
+            <w:noWrap/>
+            <w:vAlign w:val="bottom"/>
+            <w:hideMark/>
+          </w:tcPr>
+          <w:p>
+            <w:pPr>
+              <w:ind w:firstLineChars="100" w:firstLine="221"/>
+              <w:rPr>
+                <w:rFonts w:ascii="Calibri" w:hAnsi="Calibri"/>
+                <w:b/>
+                <w:bCs/>
+              </w:rPr>
+            </w:pPr>
+            <w:r>
+              <w:rPr>
+                <w:rFonts w:ascii="Calibri" w:hAnsi="Calibri"/>
+                <w:b/>
+                <w:bCs/>
               </w:rPr>
               <w:t>A/R</w:t>
             </w:r>
@@ -11627,32 +11561,31 @@
         </w:tc>
         <w:tc>
           <w:tcPr>
-            <w:tcW w:w="1240" w:type="dxa"/>
-            <w:tcBorders>
-              <w:top w:val="nil"/>
-              <w:left w:val="nil"/>
-              <w:bottom w:val="nil"/>
-              <w:right w:val="nil"/>
-            </w:tcBorders>
-            <w:shd w:val="clear" w:color="auto" w:fill="auto"/>
-            <w:noWrap/>
-            <w:vAlign w:val="bottom"/>
-            <w:hideMark/>
-          </w:tcPr>
-          <w:p>
-            <w:pPr>
-              <w:spacing w:after="0" w:line="240" w:lineRule="auto"/>
-              <w:rPr>
-                <w:rFonts w:ascii="Calibri" w:eastAsia="Times New Roman" w:hAnsi="Calibri" w:cs="Times New Roman"/>
-                <w:color w:val="376091"/>
-                <w:lang w:eastAsia="cs-CZ"/>
-              </w:rPr>
-            </w:pPr>
-            <w:r>
-              <w:rPr>
-                <w:rFonts w:ascii="Calibri" w:eastAsia="Times New Roman" w:hAnsi="Calibri" w:cs="Times New Roman"/>
-                <w:color w:val="376091"/>
-                <w:lang w:eastAsia="cs-CZ"/>
+            <w:tcW w:w="1213" w:type="dxa"/>
+            <w:tcBorders>
+              <w:top w:val="nil"/>
+              <w:left w:val="nil"/>
+              <w:bottom w:val="nil"/>
+              <w:right w:val="nil"/>
+            </w:tcBorders>
+            <w:shd w:val="clear" w:color="auto" w:fill="auto"/>
+            <w:noWrap/>
+            <w:vAlign w:val="bottom"/>
+            <w:hideMark/>
+          </w:tcPr>
+          <w:p>
+            <w:pPr>
+              <w:rPr>
+                <w:rFonts w:ascii="Calibri" w:hAnsi="Calibri"/>
+                <w:b/>
+                <w:bCs/>
+              </w:rPr>
+            </w:pPr>
+            <w:r>
+              <w:rPr>
+                <w:rFonts w:ascii="Calibri" w:hAnsi="Calibri"/>
+                <w:b/>
+                <w:bCs/>
               </w:rPr>
               <w:t>C</w:t>
             </w:r>
@@ -11660,65 +11593,55 @@
         </w:tc>
         <w:tc>
           <w:tcPr>
-            <w:tcW w:w="1525" w:type="dxa"/>
-            <w:tcBorders>
-              <w:top w:val="nil"/>
-              <w:left w:val="nil"/>
-              <w:bottom w:val="nil"/>
-              <w:right w:val="nil"/>
-            </w:tcBorders>
-            <w:shd w:val="clear" w:color="auto" w:fill="auto"/>
-            <w:noWrap/>
-            <w:vAlign w:val="bottom"/>
-            <w:hideMark/>
-          </w:tcPr>
-          <w:p>
-            <w:pPr>
-              <w:spacing w:after="0" w:line="240" w:lineRule="auto"/>
-              <w:rPr>
-                <w:rFonts w:ascii="Calibri" w:eastAsia="Times New Roman" w:hAnsi="Calibri" w:cs="Times New Roman"/>
-                <w:color w:val="376091"/>
-                <w:lang w:eastAsia="cs-CZ"/>
-              </w:rPr>
-            </w:pPr>
-            <w:r>
-              <w:rPr>
-                <w:rFonts w:ascii="Calibri" w:eastAsia="Times New Roman" w:hAnsi="Calibri" w:cs="Times New Roman"/>
-                <w:color w:val="376091"/>
-                <w:lang w:eastAsia="cs-CZ"/>
-              </w:rPr>
-              <w:t>I</w:t>
-            </w:r>
-          </w:p>
-        </w:tc>
-        <w:tc>
-          <w:tcPr>
-            <w:tcW w:w="1145" w:type="dxa"/>
-            <w:tcBorders>
-              <w:top w:val="nil"/>
-              <w:left w:val="nil"/>
-              <w:bottom w:val="nil"/>
-              <w:right w:val="nil"/>
-            </w:tcBorders>
-            <w:shd w:val="clear" w:color="auto" w:fill="auto"/>
-            <w:noWrap/>
-            <w:vAlign w:val="bottom"/>
-            <w:hideMark/>
-          </w:tcPr>
-          <w:p>
-            <w:pPr>
-              <w:spacing w:after="0" w:line="240" w:lineRule="auto"/>
-              <w:rPr>
-                <w:rFonts w:ascii="Calibri" w:eastAsia="Times New Roman" w:hAnsi="Calibri" w:cs="Times New Roman"/>
-                <w:color w:val="376091"/>
-                <w:lang w:eastAsia="cs-CZ"/>
-              </w:rPr>
-            </w:pPr>
-            <w:r>
-              <w:rPr>
-                <w:rFonts w:ascii="Calibri" w:eastAsia="Times New Roman" w:hAnsi="Calibri" w:cs="Times New Roman"/>
-                <w:color w:val="376091"/>
-                <w:lang w:eastAsia="cs-CZ"/>
+            <w:tcW w:w="1493" w:type="dxa"/>
+            <w:tcBorders>
+              <w:top w:val="nil"/>
+              <w:left w:val="nil"/>
+              <w:bottom w:val="nil"/>
+              <w:right w:val="nil"/>
+            </w:tcBorders>
+            <w:shd w:val="clear" w:color="auto" w:fill="auto"/>
+            <w:noWrap/>
+            <w:vAlign w:val="bottom"/>
+            <w:hideMark/>
+          </w:tcPr>
+          <w:p>
+            <w:pPr>
+              <w:rPr>
+                <w:rFonts w:ascii="Calibri" w:hAnsi="Calibri"/>
+                <w:b/>
+                <w:bCs/>
+              </w:rPr>
+            </w:pPr>
+          </w:p>
+        </w:tc>
+        <w:tc>
+          <w:tcPr>
+            <w:tcW w:w="1120" w:type="dxa"/>
+            <w:tcBorders>
+              <w:top w:val="nil"/>
+              <w:left w:val="nil"/>
+              <w:bottom w:val="nil"/>
+              <w:right w:val="nil"/>
+            </w:tcBorders>
+            <w:shd w:val="clear" w:color="auto" w:fill="auto"/>
+            <w:noWrap/>
+            <w:vAlign w:val="bottom"/>
+            <w:hideMark/>
+          </w:tcPr>
+          <w:p>
+            <w:pPr>
+              <w:rPr>
+                <w:rFonts w:ascii="Calibri" w:hAnsi="Calibri"/>
+                <w:b/>
+                <w:bCs/>
+              </w:rPr>
+            </w:pPr>
+            <w:r>
+              <w:rPr>
+                <w:rFonts w:ascii="Calibri" w:hAnsi="Calibri"/>
+                <w:b/>
+                <w:bCs/>
               </w:rPr>
               <w:t>C</w:t>
             </w:r>
@@ -11726,32 +11649,31 @@
         </w:tc>
         <w:tc>
           <w:tcPr>
-            <w:tcW w:w="1446" w:type="dxa"/>
-            <w:tcBorders>
-              <w:top w:val="nil"/>
-              <w:left w:val="nil"/>
-              <w:bottom w:val="nil"/>
-              <w:right w:val="nil"/>
-            </w:tcBorders>
-            <w:shd w:val="clear" w:color="auto" w:fill="auto"/>
-            <w:noWrap/>
-            <w:vAlign w:val="bottom"/>
-            <w:hideMark/>
-          </w:tcPr>
-          <w:p>
-            <w:pPr>
-              <w:spacing w:after="0" w:line="240" w:lineRule="auto"/>
-              <w:rPr>
-                <w:rFonts w:ascii="Calibri" w:eastAsia="Times New Roman" w:hAnsi="Calibri" w:cs="Times New Roman"/>
-                <w:color w:val="376091"/>
-                <w:lang w:eastAsia="cs-CZ"/>
-              </w:rPr>
-            </w:pPr>
-            <w:r>
-              <w:rPr>
-                <w:rFonts w:ascii="Calibri" w:eastAsia="Times New Roman" w:hAnsi="Calibri" w:cs="Times New Roman"/>
-                <w:color w:val="376091"/>
-                <w:lang w:eastAsia="cs-CZ"/>
+            <w:tcW w:w="1416" w:type="dxa"/>
+            <w:tcBorders>
+              <w:top w:val="nil"/>
+              <w:left w:val="nil"/>
+              <w:bottom w:val="nil"/>
+              <w:right w:val="nil"/>
+            </w:tcBorders>
+            <w:shd w:val="clear" w:color="auto" w:fill="auto"/>
+            <w:noWrap/>
+            <w:vAlign w:val="bottom"/>
+            <w:hideMark/>
+          </w:tcPr>
+          <w:p>
+            <w:pPr>
+              <w:rPr>
+                <w:rFonts w:ascii="Calibri" w:hAnsi="Calibri"/>
+                <w:b/>
+                <w:bCs/>
+              </w:rPr>
+            </w:pPr>
+            <w:r>
+              <w:rPr>
+                <w:rFonts w:ascii="Calibri" w:hAnsi="Calibri"/>
+                <w:b/>
+                <w:bCs/>
               </w:rPr>
               <w:t>C</w:t>
             </w:r>
@@ -11759,45 +11681,36 @@
         </w:tc>
         <w:tc>
           <w:tcPr>
-            <w:tcW w:w="1240" w:type="dxa"/>
-            <w:tcBorders>
-              <w:top w:val="nil"/>
-              <w:left w:val="nil"/>
-              <w:bottom w:val="nil"/>
-              <w:right w:val="nil"/>
-            </w:tcBorders>
-            <w:shd w:val="clear" w:color="auto" w:fill="auto"/>
-            <w:noWrap/>
-            <w:vAlign w:val="bottom"/>
-            <w:hideMark/>
-          </w:tcPr>
-          <w:p>
-            <w:pPr>
-              <w:spacing w:after="0" w:line="240" w:lineRule="auto"/>
-              <w:rPr>
-                <w:rFonts w:ascii="Calibri" w:eastAsia="Times New Roman" w:hAnsi="Calibri" w:cs="Times New Roman"/>
-                <w:color w:val="376091"/>
-                <w:lang w:eastAsia="cs-CZ"/>
-              </w:rPr>
-            </w:pPr>
-            <w:r>
-              <w:rPr>
-                <w:rFonts w:ascii="Calibri" w:eastAsia="Times New Roman" w:hAnsi="Calibri" w:cs="Times New Roman"/>
-                <w:color w:val="376091"/>
-                <w:lang w:eastAsia="cs-CZ"/>
-              </w:rPr>
-              <w:t>I</w:t>
-            </w:r>
+            <w:tcW w:w="1213" w:type="dxa"/>
+            <w:tcBorders>
+              <w:top w:val="nil"/>
+              <w:left w:val="nil"/>
+              <w:bottom w:val="nil"/>
+              <w:right w:val="nil"/>
+            </w:tcBorders>
+            <w:shd w:val="clear" w:color="auto" w:fill="auto"/>
+            <w:noWrap/>
+            <w:vAlign w:val="bottom"/>
+            <w:hideMark/>
+          </w:tcPr>
+          <w:p>
+            <w:pPr>
+              <w:rPr>
+                <w:rFonts w:ascii="Calibri" w:hAnsi="Calibri"/>
+                <w:b/>
+                <w:bCs/>
+              </w:rPr>
+            </w:pPr>
           </w:p>
         </w:tc>
       </w:tr>
       <w:tr>
         <w:trPr>
-          <w:trHeight w:val="242"/>
+          <w:trHeight w:val="233"/>
         </w:trPr>
         <w:tc>
           <w:tcPr>
-            <w:tcW w:w="1516" w:type="dxa"/>
+            <w:tcW w:w="1428" w:type="dxa"/>
             <w:tcBorders>
               <w:top w:val="nil"/>
               <w:left w:val="nil"/>
@@ -11811,18 +11724,17 @@
           </w:tcPr>
           <w:p>
             <w:pPr>
-              <w:spacing w:after="0" w:line="240" w:lineRule="auto"/>
-              <w:rPr>
-                <w:rFonts w:ascii="Calibri" w:eastAsia="Times New Roman" w:hAnsi="Calibri" w:cs="Times New Roman"/>
-                <w:color w:val="376091"/>
-                <w:lang w:eastAsia="cs-CZ"/>
-              </w:rPr>
-            </w:pPr>
-            <w:r>
-              <w:rPr>
-                <w:rFonts w:ascii="Calibri" w:eastAsia="Times New Roman" w:hAnsi="Calibri" w:cs="Times New Roman"/>
-                <w:color w:val="376091"/>
-                <w:lang w:eastAsia="cs-CZ"/>
+              <w:rPr>
+                <w:rFonts w:ascii="Calibri" w:hAnsi="Calibri"/>
+                <w:b/>
+                <w:bCs/>
+              </w:rPr>
+            </w:pPr>
+            <w:r>
+              <w:rPr>
+                <w:rFonts w:ascii="Calibri" w:hAnsi="Calibri"/>
+                <w:b/>
+                <w:bCs/>
               </w:rPr>
               <w:t>programování</w:t>
             </w:r>
@@ -11830,7 +11742,7 @@
         </w:tc>
         <w:tc>
           <w:tcPr>
-            <w:tcW w:w="1081" w:type="dxa"/>
+            <w:tcW w:w="1058" w:type="dxa"/>
             <w:tcBorders>
               <w:top w:val="nil"/>
               <w:left w:val="nil"/>
@@ -11844,27 +11756,26 @@
           </w:tcPr>
           <w:p>
             <w:pPr>
-              <w:spacing w:after="0" w:line="240" w:lineRule="auto"/>
-              <w:ind w:firstLineChars="100" w:firstLine="220"/>
-              <w:rPr>
-                <w:rFonts w:ascii="Calibri" w:eastAsia="Times New Roman" w:hAnsi="Calibri" w:cs="Times New Roman"/>
-                <w:color w:val="376091"/>
-                <w:lang w:eastAsia="cs-CZ"/>
-              </w:rPr>
-            </w:pPr>
-            <w:r>
-              <w:rPr>
-                <w:rFonts w:ascii="Calibri" w:eastAsia="Times New Roman" w:hAnsi="Calibri" w:cs="Times New Roman"/>
-                <w:color w:val="376091"/>
-                <w:lang w:eastAsia="cs-CZ"/>
-              </w:rPr>
-              <w:t>C</w:t>
-            </w:r>
-          </w:p>
-        </w:tc>
-        <w:tc>
-          <w:tcPr>
-            <w:tcW w:w="1240" w:type="dxa"/>
+              <w:ind w:firstLineChars="100" w:firstLine="221"/>
+              <w:rPr>
+                <w:rFonts w:ascii="Calibri" w:hAnsi="Calibri"/>
+                <w:b/>
+                <w:bCs/>
+              </w:rPr>
+            </w:pPr>
+            <w:r>
+              <w:rPr>
+                <w:rFonts w:ascii="Calibri" w:hAnsi="Calibri"/>
+                <w:b/>
+                <w:bCs/>
+              </w:rPr>
+              <w:t>I</w:t>
+            </w:r>
+          </w:p>
+        </w:tc>
+        <w:tc>
+          <w:tcPr>
+            <w:tcW w:w="1213" w:type="dxa"/>
             <w:tcBorders>
               <w:top w:val="nil"/>
               <w:left w:val="nil"/>
@@ -11878,18 +11789,113 @@
           </w:tcPr>
           <w:p>
             <w:pPr>
-              <w:spacing w:after="0" w:line="240" w:lineRule="auto"/>
-              <w:rPr>
-                <w:rFonts w:ascii="Calibri" w:eastAsia="Times New Roman" w:hAnsi="Calibri" w:cs="Times New Roman"/>
-                <w:color w:val="376091"/>
-                <w:lang w:eastAsia="cs-CZ"/>
-              </w:rPr>
-            </w:pPr>
-            <w:r>
-              <w:rPr>
-                <w:rFonts w:ascii="Calibri" w:eastAsia="Times New Roman" w:hAnsi="Calibri" w:cs="Times New Roman"/>
-                <w:color w:val="376091"/>
-                <w:lang w:eastAsia="cs-CZ"/>
+              <w:rPr>
+                <w:rFonts w:ascii="Calibri" w:hAnsi="Calibri"/>
+                <w:b/>
+                <w:bCs/>
+              </w:rPr>
+            </w:pPr>
+            <w:r>
+              <w:rPr>
+                <w:rFonts w:ascii="Calibri" w:hAnsi="Calibri"/>
+                <w:b/>
+                <w:bCs/>
+              </w:rPr>
+              <w:t>A/R</w:t>
+            </w:r>
+          </w:p>
+        </w:tc>
+        <w:tc>
+          <w:tcPr>
+            <w:tcW w:w="1493" w:type="dxa"/>
+            <w:tcBorders>
+              <w:top w:val="nil"/>
+              <w:left w:val="nil"/>
+              <w:bottom w:val="nil"/>
+              <w:right w:val="nil"/>
+            </w:tcBorders>
+            <w:shd w:val="clear" w:color="DBE5F1" w:fill="DBE5F1"/>
+            <w:noWrap/>
+            <w:vAlign w:val="bottom"/>
+            <w:hideMark/>
+          </w:tcPr>
+          <w:p>
+            <w:pPr>
+              <w:rPr>
+                <w:rFonts w:ascii="Calibri" w:hAnsi="Calibri"/>
+                <w:b/>
+                <w:bCs/>
+              </w:rPr>
+            </w:pPr>
+            <w:r>
+              <w:rPr>
+                <w:rFonts w:ascii="Calibri" w:hAnsi="Calibri"/>
+                <w:b/>
+                <w:bCs/>
+              </w:rPr>
+              <w:t>I</w:t>
+            </w:r>
+          </w:p>
+        </w:tc>
+        <w:tc>
+          <w:tcPr>
+            <w:tcW w:w="1120" w:type="dxa"/>
+            <w:tcBorders>
+              <w:top w:val="nil"/>
+              <w:left w:val="nil"/>
+              <w:bottom w:val="nil"/>
+              <w:right w:val="nil"/>
+            </w:tcBorders>
+            <w:shd w:val="clear" w:color="DBE5F1" w:fill="DBE5F1"/>
+            <w:noWrap/>
+            <w:vAlign w:val="bottom"/>
+            <w:hideMark/>
+          </w:tcPr>
+          <w:p>
+            <w:pPr>
+              <w:rPr>
+                <w:rFonts w:ascii="Calibri" w:hAnsi="Calibri"/>
+                <w:b/>
+                <w:bCs/>
+              </w:rPr>
+            </w:pPr>
+            <w:r>
+              <w:rPr>
+                <w:rFonts w:ascii="Calibri" w:hAnsi="Calibri"/>
+                <w:b/>
+                <w:bCs/>
+              </w:rPr>
+              <w:t>I</w:t>
+            </w:r>
+          </w:p>
+        </w:tc>
+        <w:tc>
+          <w:tcPr>
+            <w:tcW w:w="1416" w:type="dxa"/>
+            <w:tcBorders>
+              <w:top w:val="nil"/>
+              <w:left w:val="nil"/>
+              <w:bottom w:val="nil"/>
+              <w:right w:val="nil"/>
+            </w:tcBorders>
+            <w:shd w:val="clear" w:color="DBE5F1" w:fill="DBE5F1"/>
+            <w:noWrap/>
+            <w:vAlign w:val="bottom"/>
+            <w:hideMark/>
+          </w:tcPr>
+          <w:p>
+            <w:pPr>
+              <w:rPr>
+                <w:rFonts w:ascii="Calibri" w:hAnsi="Calibri"/>
+                <w:b/>
+                <w:bCs/>
+              </w:rPr>
+            </w:pPr>
+            <w:r>
+              <w:rPr>
+                <w:rFonts w:ascii="Calibri" w:hAnsi="Calibri"/>
+                <w:b/>
+                <w:bCs/>
               </w:rPr>
               <w:t>R</w:t>
             </w:r>
@@ -11897,7 +11903,7 @@
         </w:tc>
         <w:tc>
           <w:tcPr>
-            <w:tcW w:w="1525" w:type="dxa"/>
+            <w:tcW w:w="1213" w:type="dxa"/>
             <w:tcBorders>
               <w:top w:val="nil"/>
               <w:left w:val="nil"/>
@@ -11911,155 +11917,54 @@
           </w:tcPr>
           <w:p>
             <w:pPr>
-              <w:spacing w:after="0" w:line="240" w:lineRule="auto"/>
-              <w:rPr>
-                <w:rFonts w:ascii="Calibri" w:eastAsia="Times New Roman" w:hAnsi="Calibri" w:cs="Times New Roman"/>
-                <w:color w:val="376091"/>
-                <w:lang w:eastAsia="cs-CZ"/>
-              </w:rPr>
-            </w:pPr>
-            <w:r>
-              <w:rPr>
-                <w:rFonts w:ascii="Calibri" w:eastAsia="Times New Roman" w:hAnsi="Calibri" w:cs="Times New Roman"/>
-                <w:color w:val="376091"/>
-                <w:lang w:eastAsia="cs-CZ"/>
-              </w:rPr>
-              <w:t>C</w:t>
-            </w:r>
-          </w:p>
-        </w:tc>
-        <w:tc>
-          <w:tcPr>
-            <w:tcW w:w="1145" w:type="dxa"/>
-            <w:tcBorders>
-              <w:top w:val="nil"/>
-              <w:left w:val="nil"/>
-              <w:bottom w:val="nil"/>
-              <w:right w:val="nil"/>
-            </w:tcBorders>
-            <w:shd w:val="clear" w:color="DBE5F1" w:fill="DBE5F1"/>
-            <w:noWrap/>
-            <w:vAlign w:val="bottom"/>
-            <w:hideMark/>
-          </w:tcPr>
-          <w:p>
-            <w:pPr>
-              <w:spacing w:after="0" w:line="240" w:lineRule="auto"/>
-              <w:rPr>
-                <w:rFonts w:ascii="Calibri" w:eastAsia="Times New Roman" w:hAnsi="Calibri" w:cs="Times New Roman"/>
-                <w:color w:val="376091"/>
-                <w:lang w:eastAsia="cs-CZ"/>
-              </w:rPr>
-            </w:pPr>
-            <w:r>
-              <w:rPr>
-                <w:rFonts w:ascii="Calibri" w:eastAsia="Times New Roman" w:hAnsi="Calibri" w:cs="Times New Roman"/>
-                <w:color w:val="376091"/>
-                <w:lang w:eastAsia="cs-CZ"/>
-              </w:rPr>
-              <w:t>C</w:t>
-            </w:r>
-          </w:p>
-        </w:tc>
-        <w:tc>
-          <w:tcPr>
-            <w:tcW w:w="1446" w:type="dxa"/>
-            <w:tcBorders>
-              <w:top w:val="nil"/>
-              <w:left w:val="nil"/>
-              <w:bottom w:val="nil"/>
-              <w:right w:val="nil"/>
-            </w:tcBorders>
-            <w:shd w:val="clear" w:color="DBE5F1" w:fill="DBE5F1"/>
-            <w:noWrap/>
-            <w:vAlign w:val="bottom"/>
-            <w:hideMark/>
-          </w:tcPr>
-          <w:p>
-            <w:pPr>
-              <w:spacing w:after="0" w:line="240" w:lineRule="auto"/>
-              <w:rPr>
-                <w:rFonts w:ascii="Calibri" w:eastAsia="Times New Roman" w:hAnsi="Calibri" w:cs="Times New Roman"/>
-                <w:color w:val="376091"/>
-                <w:lang w:eastAsia="cs-CZ"/>
-              </w:rPr>
-            </w:pPr>
-            <w:r>
-              <w:rPr>
-                <w:rFonts w:ascii="Calibri" w:eastAsia="Times New Roman" w:hAnsi="Calibri" w:cs="Times New Roman"/>
-                <w:color w:val="376091"/>
-                <w:lang w:eastAsia="cs-CZ"/>
-              </w:rPr>
-              <w:t>A/R</w:t>
-            </w:r>
-          </w:p>
-        </w:tc>
-        <w:tc>
-          <w:tcPr>
-            <w:tcW w:w="1240" w:type="dxa"/>
-            <w:tcBorders>
-              <w:top w:val="nil"/>
-              <w:left w:val="nil"/>
-              <w:bottom w:val="nil"/>
-              <w:right w:val="nil"/>
-            </w:tcBorders>
-            <w:shd w:val="clear" w:color="DBE5F1" w:fill="DBE5F1"/>
-            <w:noWrap/>
-            <w:vAlign w:val="bottom"/>
-            <w:hideMark/>
-          </w:tcPr>
-          <w:p>
-            <w:pPr>
-              <w:spacing w:after="0" w:line="240" w:lineRule="auto"/>
-              <w:rPr>
-                <w:rFonts w:ascii="Calibri" w:eastAsia="Times New Roman" w:hAnsi="Calibri" w:cs="Times New Roman"/>
-                <w:color w:val="376091"/>
-                <w:lang w:eastAsia="cs-CZ"/>
-              </w:rPr>
-            </w:pPr>
-            <w:r>
-              <w:rPr>
-                <w:rFonts w:ascii="Calibri" w:eastAsia="Times New Roman" w:hAnsi="Calibri" w:cs="Times New Roman"/>
-                <w:color w:val="376091"/>
-                <w:lang w:eastAsia="cs-CZ"/>
-              </w:rPr>
-              <w:t>C</w:t>
+              <w:rPr>
+                <w:rFonts w:ascii="Calibri" w:hAnsi="Calibri"/>
+                <w:b/>
+                <w:bCs/>
+              </w:rPr>
+            </w:pPr>
+            <w:r>
+              <w:rPr>
+                <w:rFonts w:ascii="Calibri" w:hAnsi="Calibri"/>
+                <w:b/>
+                <w:bCs/>
+              </w:rPr>
+              <w:t>I</w:t>
             </w:r>
           </w:p>
         </w:tc>
       </w:tr>
       <w:tr>
         <w:trPr>
-          <w:trHeight w:val="242"/>
+          <w:trHeight w:val="233"/>
         </w:trPr>
         <w:tc>
           <w:tcPr>
-            <w:tcW w:w="1516" w:type="dxa"/>
-            <w:tcBorders>
-              <w:top w:val="nil"/>
-              <w:left w:val="nil"/>
-              <w:bottom w:val="nil"/>
-              <w:right w:val="nil"/>
-            </w:tcBorders>
-            <w:shd w:val="clear" w:color="auto" w:fill="auto"/>
-            <w:noWrap/>
-            <w:vAlign w:val="bottom"/>
-            <w:hideMark/>
-          </w:tcPr>
-          <w:p>
-            <w:pPr>
-              <w:spacing w:after="0" w:line="240" w:lineRule="auto"/>
-              <w:rPr>
-                <w:rFonts w:ascii="Calibri" w:eastAsia="Times New Roman" w:hAnsi="Calibri" w:cs="Times New Roman"/>
-                <w:color w:val="376091"/>
-                <w:lang w:eastAsia="cs-CZ"/>
-              </w:rPr>
-            </w:pPr>
-            <w:r>
-              <w:rPr>
-                <w:rFonts w:ascii="Calibri" w:eastAsia="Times New Roman" w:hAnsi="Calibri" w:cs="Times New Roman"/>
-                <w:color w:val="376091"/>
-                <w:lang w:eastAsia="cs-CZ"/>
+            <w:tcW w:w="1428" w:type="dxa"/>
+            <w:tcBorders>
+              <w:top w:val="nil"/>
+              <w:left w:val="nil"/>
+              <w:bottom w:val="nil"/>
+              <w:right w:val="nil"/>
+            </w:tcBorders>
+            <w:shd w:val="clear" w:color="auto" w:fill="auto"/>
+            <w:noWrap/>
+            <w:vAlign w:val="bottom"/>
+            <w:hideMark/>
+          </w:tcPr>
+          <w:p>
+            <w:pPr>
+              <w:rPr>
+                <w:rFonts w:ascii="Calibri" w:hAnsi="Calibri"/>
+                <w:b/>
+                <w:bCs/>
+              </w:rPr>
+            </w:pPr>
+            <w:r>
+              <w:rPr>
+                <w:rFonts w:ascii="Calibri" w:hAnsi="Calibri"/>
+                <w:b/>
+                <w:bCs/>
               </w:rPr>
               <w:t>AMT</w:t>
             </w:r>
@@ -12067,198 +11972,168 @@
         </w:tc>
         <w:tc>
           <w:tcPr>
-            <w:tcW w:w="1081" w:type="dxa"/>
-            <w:tcBorders>
-              <w:top w:val="nil"/>
-              <w:left w:val="nil"/>
-              <w:bottom w:val="nil"/>
-              <w:right w:val="nil"/>
-            </w:tcBorders>
-            <w:shd w:val="clear" w:color="auto" w:fill="auto"/>
-            <w:noWrap/>
-            <w:vAlign w:val="bottom"/>
-            <w:hideMark/>
-          </w:tcPr>
-          <w:p>
-            <w:pPr>
-              <w:spacing w:after="0" w:line="240" w:lineRule="auto"/>
-              <w:ind w:firstLineChars="100" w:firstLine="220"/>
-              <w:rPr>
-                <w:rFonts w:ascii="Calibri" w:eastAsia="Times New Roman" w:hAnsi="Calibri" w:cs="Times New Roman"/>
-                <w:color w:val="376091"/>
-                <w:lang w:eastAsia="cs-CZ"/>
-              </w:rPr>
-            </w:pPr>
-            <w:r>
-              <w:rPr>
-                <w:rFonts w:ascii="Calibri" w:eastAsia="Times New Roman" w:hAnsi="Calibri" w:cs="Times New Roman"/>
-                <w:color w:val="376091"/>
-                <w:lang w:eastAsia="cs-CZ"/>
-              </w:rPr>
-              <w:t>C</w:t>
-            </w:r>
-          </w:p>
-        </w:tc>
-        <w:tc>
-          <w:tcPr>
-            <w:tcW w:w="1240" w:type="dxa"/>
-            <w:tcBorders>
-              <w:top w:val="nil"/>
-              <w:left w:val="nil"/>
-              <w:bottom w:val="nil"/>
-              <w:right w:val="nil"/>
-            </w:tcBorders>
-            <w:shd w:val="clear" w:color="auto" w:fill="auto"/>
-            <w:noWrap/>
-            <w:vAlign w:val="bottom"/>
-            <w:hideMark/>
-          </w:tcPr>
-          <w:p>
-            <w:pPr>
-              <w:spacing w:after="0" w:line="240" w:lineRule="auto"/>
-              <w:rPr>
-                <w:rFonts w:ascii="Calibri" w:eastAsia="Times New Roman" w:hAnsi="Calibri" w:cs="Times New Roman"/>
-                <w:color w:val="376091"/>
-                <w:lang w:eastAsia="cs-CZ"/>
-              </w:rPr>
-            </w:pPr>
-            <w:r>
-              <w:rPr>
-                <w:rFonts w:ascii="Calibri" w:eastAsia="Times New Roman" w:hAnsi="Calibri" w:cs="Times New Roman"/>
-                <w:color w:val="376091"/>
-                <w:lang w:eastAsia="cs-CZ"/>
-              </w:rPr>
-              <w:t>C</w:t>
-            </w:r>
-          </w:p>
-        </w:tc>
-        <w:tc>
-          <w:tcPr>
-            <w:tcW w:w="1525" w:type="dxa"/>
-            <w:tcBorders>
-              <w:top w:val="nil"/>
-              <w:left w:val="nil"/>
-              <w:bottom w:val="nil"/>
-              <w:right w:val="nil"/>
-            </w:tcBorders>
-            <w:shd w:val="clear" w:color="auto" w:fill="auto"/>
-            <w:noWrap/>
-            <w:vAlign w:val="bottom"/>
-            <w:hideMark/>
-          </w:tcPr>
-          <w:p>
-            <w:pPr>
-              <w:spacing w:after="0" w:line="240" w:lineRule="auto"/>
-              <w:rPr>
-                <w:rFonts w:ascii="Calibri" w:eastAsia="Times New Roman" w:hAnsi="Calibri" w:cs="Times New Roman"/>
-                <w:color w:val="376091"/>
-                <w:lang w:eastAsia="cs-CZ"/>
-              </w:rPr>
-            </w:pPr>
-            <w:r>
-              <w:rPr>
-                <w:rFonts w:ascii="Calibri" w:eastAsia="Times New Roman" w:hAnsi="Calibri" w:cs="Times New Roman"/>
-                <w:color w:val="376091"/>
-                <w:lang w:eastAsia="cs-CZ"/>
-              </w:rPr>
-              <w:t>C</w:t>
-            </w:r>
-          </w:p>
-        </w:tc>
-        <w:tc>
-          <w:tcPr>
-            <w:tcW w:w="1145" w:type="dxa"/>
-            <w:tcBorders>
-              <w:top w:val="nil"/>
-              <w:left w:val="nil"/>
-              <w:bottom w:val="nil"/>
-              <w:right w:val="nil"/>
-            </w:tcBorders>
-            <w:shd w:val="clear" w:color="auto" w:fill="auto"/>
-            <w:noWrap/>
-            <w:vAlign w:val="bottom"/>
-            <w:hideMark/>
-          </w:tcPr>
-          <w:p>
-            <w:pPr>
-              <w:spacing w:after="0" w:line="240" w:lineRule="auto"/>
-              <w:rPr>
-                <w:rFonts w:ascii="Calibri" w:eastAsia="Times New Roman" w:hAnsi="Calibri" w:cs="Times New Roman"/>
-                <w:color w:val="376091"/>
-                <w:lang w:eastAsia="cs-CZ"/>
-              </w:rPr>
-            </w:pPr>
-            <w:r>
-              <w:rPr>
-                <w:rFonts w:ascii="Calibri" w:eastAsia="Times New Roman" w:hAnsi="Calibri" w:cs="Times New Roman"/>
-                <w:color w:val="376091"/>
-                <w:lang w:eastAsia="cs-CZ"/>
-              </w:rPr>
-              <w:t>C</w:t>
-            </w:r>
-          </w:p>
-        </w:tc>
-        <w:tc>
-          <w:tcPr>
-            <w:tcW w:w="1446" w:type="dxa"/>
-            <w:tcBorders>
-              <w:top w:val="nil"/>
-              <w:left w:val="nil"/>
-              <w:bottom w:val="nil"/>
-              <w:right w:val="nil"/>
-            </w:tcBorders>
-            <w:shd w:val="clear" w:color="auto" w:fill="auto"/>
-            <w:noWrap/>
-            <w:vAlign w:val="bottom"/>
-            <w:hideMark/>
-          </w:tcPr>
-          <w:p>
-            <w:pPr>
-              <w:spacing w:after="0" w:line="240" w:lineRule="auto"/>
-              <w:rPr>
-                <w:rFonts w:ascii="Calibri" w:eastAsia="Times New Roman" w:hAnsi="Calibri" w:cs="Times New Roman"/>
-                <w:color w:val="376091"/>
-                <w:lang w:eastAsia="cs-CZ"/>
-              </w:rPr>
-            </w:pPr>
-            <w:r>
-              <w:rPr>
-                <w:rFonts w:ascii="Calibri" w:eastAsia="Times New Roman" w:hAnsi="Calibri" w:cs="Times New Roman"/>
-                <w:color w:val="376091"/>
-                <w:lang w:eastAsia="cs-CZ"/>
-              </w:rPr>
-              <w:t>C</w:t>
-            </w:r>
-          </w:p>
-        </w:tc>
-        <w:tc>
-          <w:tcPr>
-            <w:tcW w:w="1240" w:type="dxa"/>
-            <w:tcBorders>
-              <w:top w:val="nil"/>
-              <w:left w:val="nil"/>
-              <w:bottom w:val="nil"/>
-              <w:right w:val="nil"/>
-            </w:tcBorders>
-            <w:shd w:val="clear" w:color="auto" w:fill="auto"/>
-            <w:noWrap/>
-            <w:vAlign w:val="bottom"/>
-            <w:hideMark/>
-          </w:tcPr>
-          <w:p>
-            <w:pPr>
-              <w:spacing w:after="0" w:line="240" w:lineRule="auto"/>
-              <w:rPr>
-                <w:rFonts w:ascii="Calibri" w:eastAsia="Times New Roman" w:hAnsi="Calibri" w:cs="Times New Roman"/>
-                <w:color w:val="376091"/>
-                <w:lang w:eastAsia="cs-CZ"/>
-              </w:rPr>
-            </w:pPr>
-            <w:r>
-              <w:rPr>
-                <w:rFonts w:ascii="Calibri" w:eastAsia="Times New Roman" w:hAnsi="Calibri" w:cs="Times New Roman"/>
-                <w:color w:val="376091"/>
-                <w:lang w:eastAsia="cs-CZ"/>
+            <w:tcW w:w="1058" w:type="dxa"/>
+            <w:tcBorders>
+              <w:top w:val="nil"/>
+              <w:left w:val="nil"/>
+              <w:bottom w:val="nil"/>
+              <w:right w:val="nil"/>
+            </w:tcBorders>
+            <w:shd w:val="clear" w:color="auto" w:fill="auto"/>
+            <w:noWrap/>
+            <w:vAlign w:val="bottom"/>
+            <w:hideMark/>
+          </w:tcPr>
+          <w:p>
+            <w:pPr>
+              <w:ind w:firstLineChars="100" w:firstLine="221"/>
+              <w:rPr>
+                <w:rFonts w:ascii="Calibri" w:hAnsi="Calibri"/>
+                <w:b/>
+                <w:bCs/>
+              </w:rPr>
+            </w:pPr>
+          </w:p>
+        </w:tc>
+        <w:tc>
+          <w:tcPr>
+            <w:tcW w:w="1213" w:type="dxa"/>
+            <w:tcBorders>
+              <w:top w:val="nil"/>
+              <w:left w:val="nil"/>
+              <w:bottom w:val="nil"/>
+              <w:right w:val="nil"/>
+            </w:tcBorders>
+            <w:shd w:val="clear" w:color="auto" w:fill="auto"/>
+            <w:noWrap/>
+            <w:vAlign w:val="bottom"/>
+            <w:hideMark/>
+          </w:tcPr>
+          <w:p>
+            <w:pPr>
+              <w:rPr>
+                <w:rFonts w:ascii="Calibri" w:hAnsi="Calibri"/>
+                <w:b/>
+                <w:bCs/>
+              </w:rPr>
+            </w:pPr>
+            <w:r>
+              <w:rPr>
+                <w:rFonts w:ascii="Calibri" w:hAnsi="Calibri"/>
+                <w:b/>
+                <w:bCs/>
+              </w:rPr>
+              <w:t>I</w:t>
+            </w:r>
+          </w:p>
+        </w:tc>
+        <w:tc>
+          <w:tcPr>
+            <w:tcW w:w="1493" w:type="dxa"/>
+            <w:tcBorders>
+              <w:top w:val="nil"/>
+              <w:left w:val="nil"/>
+              <w:bottom w:val="nil"/>
+              <w:right w:val="nil"/>
+            </w:tcBorders>
+            <w:shd w:val="clear" w:color="auto" w:fill="auto"/>
+            <w:noWrap/>
+            <w:vAlign w:val="bottom"/>
+            <w:hideMark/>
+          </w:tcPr>
+          <w:p>
+            <w:pPr>
+              <w:rPr>
+                <w:rFonts w:ascii="Calibri" w:hAnsi="Calibri"/>
+                <w:b/>
+                <w:bCs/>
+              </w:rPr>
+            </w:pPr>
+          </w:p>
+        </w:tc>
+        <w:tc>
+          <w:tcPr>
+            <w:tcW w:w="1120" w:type="dxa"/>
+            <w:tcBorders>
+              <w:top w:val="nil"/>
+              <w:left w:val="nil"/>
+              <w:bottom w:val="nil"/>
+              <w:right w:val="nil"/>
+            </w:tcBorders>
+            <w:shd w:val="clear" w:color="auto" w:fill="auto"/>
+            <w:noWrap/>
+            <w:vAlign w:val="bottom"/>
+            <w:hideMark/>
+          </w:tcPr>
+          <w:p>
+            <w:pPr>
+              <w:rPr>
+                <w:rFonts w:ascii="Calibri" w:hAnsi="Calibri"/>
+                <w:b/>
+                <w:bCs/>
+              </w:rPr>
+            </w:pPr>
+          </w:p>
+        </w:tc>
+        <w:tc>
+          <w:tcPr>
+            <w:tcW w:w="1416" w:type="dxa"/>
+            <w:tcBorders>
+              <w:top w:val="nil"/>
+              <w:left w:val="nil"/>
+              <w:bottom w:val="nil"/>
+              <w:right w:val="nil"/>
+            </w:tcBorders>
+            <w:shd w:val="clear" w:color="auto" w:fill="auto"/>
+            <w:noWrap/>
+            <w:vAlign w:val="bottom"/>
+            <w:hideMark/>
+          </w:tcPr>
+          <w:p>
+            <w:pPr>
+              <w:rPr>
+                <w:rFonts w:ascii="Calibri" w:hAnsi="Calibri"/>
+                <w:b/>
+                <w:bCs/>
+              </w:rPr>
+            </w:pPr>
+            <w:r>
+              <w:rPr>
+                <w:rFonts w:ascii="Calibri" w:hAnsi="Calibri"/>
+                <w:b/>
+                <w:bCs/>
+              </w:rPr>
+              <w:t>I</w:t>
+            </w:r>
+          </w:p>
+        </w:tc>
+        <w:tc>
+          <w:tcPr>
+            <w:tcW w:w="1213" w:type="dxa"/>
+            <w:tcBorders>
+              <w:top w:val="nil"/>
+              <w:left w:val="nil"/>
+              <w:bottom w:val="nil"/>
+              <w:right w:val="nil"/>
+            </w:tcBorders>
+            <w:shd w:val="clear" w:color="auto" w:fill="auto"/>
+            <w:noWrap/>
+            <w:vAlign w:val="bottom"/>
+            <w:hideMark/>
+          </w:tcPr>
+          <w:p>
+            <w:pPr>
+              <w:rPr>
+                <w:rFonts w:ascii="Calibri" w:hAnsi="Calibri"/>
+                <w:b/>
+                <w:bCs/>
+              </w:rPr>
+            </w:pPr>
+            <w:r>
+              <w:rPr>
+                <w:rFonts w:ascii="Calibri" w:hAnsi="Calibri"/>
+                <w:b/>
+                <w:bCs/>
               </w:rPr>
               <w:t>A/ R</w:t>
             </w:r>
@@ -12267,11 +12142,11 @@
       </w:tr>
       <w:tr>
         <w:trPr>
-          <w:trHeight w:val="242"/>
+          <w:trHeight w:val="233"/>
         </w:trPr>
         <w:tc>
           <w:tcPr>
-            <w:tcW w:w="1516" w:type="dxa"/>
+            <w:tcW w:w="1428" w:type="dxa"/>
             <w:tcBorders>
               <w:top w:val="nil"/>
               <w:left w:val="nil"/>
@@ -12285,18 +12160,17 @@
           </w:tcPr>
           <w:p>
             <w:pPr>
-              <w:spacing w:after="0" w:line="240" w:lineRule="auto"/>
-              <w:rPr>
-                <w:rFonts w:ascii="Calibri" w:eastAsia="Times New Roman" w:hAnsi="Calibri" w:cs="Times New Roman"/>
-                <w:color w:val="376091"/>
-                <w:lang w:eastAsia="cs-CZ"/>
-              </w:rPr>
-            </w:pPr>
-            <w:r>
-              <w:rPr>
-                <w:rFonts w:ascii="Calibri" w:eastAsia="Times New Roman" w:hAnsi="Calibri" w:cs="Times New Roman"/>
-                <w:color w:val="376091"/>
-                <w:lang w:eastAsia="cs-CZ"/>
+              <w:rPr>
+                <w:rFonts w:ascii="Calibri" w:hAnsi="Calibri"/>
+                <w:b/>
+                <w:bCs/>
+              </w:rPr>
+            </w:pPr>
+            <w:r>
+              <w:rPr>
+                <w:rFonts w:ascii="Calibri" w:hAnsi="Calibri"/>
+                <w:b/>
+                <w:bCs/>
               </w:rPr>
               <w:t>finanční plán</w:t>
             </w:r>
@@ -12304,7 +12178,7 @@
         </w:tc>
         <w:tc>
           <w:tcPr>
-            <w:tcW w:w="1081" w:type="dxa"/>
+            <w:tcW w:w="1058" w:type="dxa"/>
             <w:tcBorders>
               <w:top w:val="nil"/>
               <w:left w:val="nil"/>
@@ -12318,19 +12192,18 @@
           </w:tcPr>
           <w:p>
             <w:pPr>
-              <w:spacing w:after="0" w:line="240" w:lineRule="auto"/>
-              <w:ind w:firstLineChars="100" w:firstLine="220"/>
-              <w:rPr>
-                <w:rFonts w:ascii="Calibri" w:eastAsia="Times New Roman" w:hAnsi="Calibri" w:cs="Times New Roman"/>
-                <w:color w:val="376091"/>
-                <w:lang w:eastAsia="cs-CZ"/>
-              </w:rPr>
-            </w:pPr>
-            <w:r>
-              <w:rPr>
-                <w:rFonts w:ascii="Calibri" w:eastAsia="Times New Roman" w:hAnsi="Calibri" w:cs="Times New Roman"/>
-                <w:color w:val="376091"/>
-                <w:lang w:eastAsia="cs-CZ"/>
+              <w:ind w:firstLineChars="100" w:firstLine="221"/>
+              <w:rPr>
+                <w:rFonts w:ascii="Calibri" w:hAnsi="Calibri"/>
+                <w:b/>
+                <w:bCs/>
+              </w:rPr>
+            </w:pPr>
+            <w:r>
+              <w:rPr>
+                <w:rFonts w:ascii="Calibri" w:hAnsi="Calibri"/>
+                <w:b/>
+                <w:bCs/>
               </w:rPr>
               <w:t>C</w:t>
             </w:r>
@@ -12338,7 +12211,7 @@
         </w:tc>
         <w:tc>
           <w:tcPr>
-            <w:tcW w:w="1240" w:type="dxa"/>
+            <w:tcW w:w="1213" w:type="dxa"/>
             <w:tcBorders>
               <w:top w:val="nil"/>
               <w:left w:val="nil"/>
@@ -12352,18 +12225,17 @@
           </w:tcPr>
           <w:p>
             <w:pPr>
-              <w:spacing w:after="0" w:line="240" w:lineRule="auto"/>
-              <w:rPr>
-                <w:rFonts w:ascii="Calibri" w:eastAsia="Times New Roman" w:hAnsi="Calibri" w:cs="Times New Roman"/>
-                <w:color w:val="376091"/>
-                <w:lang w:eastAsia="cs-CZ"/>
-              </w:rPr>
-            </w:pPr>
-            <w:r>
-              <w:rPr>
-                <w:rFonts w:ascii="Calibri" w:eastAsia="Times New Roman" w:hAnsi="Calibri" w:cs="Times New Roman"/>
-                <w:color w:val="376091"/>
-                <w:lang w:eastAsia="cs-CZ"/>
+              <w:rPr>
+                <w:rFonts w:ascii="Calibri" w:hAnsi="Calibri"/>
+                <w:b/>
+                <w:bCs/>
+              </w:rPr>
+            </w:pPr>
+            <w:r>
+              <w:rPr>
+                <w:rFonts w:ascii="Calibri" w:hAnsi="Calibri"/>
+                <w:b/>
+                <w:bCs/>
               </w:rPr>
               <w:t>A/R</w:t>
             </w:r>
@@ -12371,7 +12243,7 @@
         </w:tc>
         <w:tc>
           <w:tcPr>
-            <w:tcW w:w="1525" w:type="dxa"/>
+            <w:tcW w:w="1493" w:type="dxa"/>
             <w:tcBorders>
               <w:top w:val="nil"/>
               <w:left w:val="nil"/>
@@ -12385,26 +12257,17 @@
           </w:tcPr>
           <w:p>
             <w:pPr>
-              <w:spacing w:after="0" w:line="240" w:lineRule="auto"/>
-              <w:rPr>
-                <w:rFonts w:ascii="Calibri" w:eastAsia="Times New Roman" w:hAnsi="Calibri" w:cs="Times New Roman"/>
-                <w:color w:val="376091"/>
-                <w:lang w:eastAsia="cs-CZ"/>
-              </w:rPr>
-            </w:pPr>
-            <w:r>
-              <w:rPr>
-                <w:rFonts w:ascii="Calibri" w:eastAsia="Times New Roman" w:hAnsi="Calibri" w:cs="Times New Roman"/>
-                <w:color w:val="376091"/>
-                <w:lang w:eastAsia="cs-CZ"/>
-              </w:rPr>
-              <w:t>C</w:t>
-            </w:r>
-          </w:p>
-        </w:tc>
-        <w:tc>
-          <w:tcPr>
-            <w:tcW w:w="1145" w:type="dxa"/>
+              <w:rPr>
+                <w:rFonts w:ascii="Calibri" w:hAnsi="Calibri"/>
+                <w:b/>
+                <w:bCs/>
+              </w:rPr>
+            </w:pPr>
+          </w:p>
+        </w:tc>
+        <w:tc>
+          <w:tcPr>
+            <w:tcW w:w="1120" w:type="dxa"/>
             <w:tcBorders>
               <w:top w:val="nil"/>
               <w:left w:val="nil"/>
@@ -12418,26 +12281,25 @@
           </w:tcPr>
           <w:p>
             <w:pPr>
-              <w:spacing w:after="0" w:line="240" w:lineRule="auto"/>
-              <w:rPr>
-                <w:rFonts w:ascii="Calibri" w:eastAsia="Times New Roman" w:hAnsi="Calibri" w:cs="Times New Roman"/>
-                <w:color w:val="376091"/>
-                <w:lang w:eastAsia="cs-CZ"/>
-              </w:rPr>
-            </w:pPr>
-            <w:r>
-              <w:rPr>
-                <w:rFonts w:ascii="Calibri" w:eastAsia="Times New Roman" w:hAnsi="Calibri" w:cs="Times New Roman"/>
-                <w:color w:val="376091"/>
-                <w:lang w:eastAsia="cs-CZ"/>
-              </w:rPr>
-              <w:t>C</w:t>
-            </w:r>
-          </w:p>
-        </w:tc>
-        <w:tc>
-          <w:tcPr>
-            <w:tcW w:w="1446" w:type="dxa"/>
+              <w:rPr>
+                <w:rFonts w:ascii="Calibri" w:hAnsi="Calibri"/>
+                <w:b/>
+                <w:bCs/>
+              </w:rPr>
+            </w:pPr>
+            <w:r>
+              <w:rPr>
+                <w:rFonts w:ascii="Calibri" w:hAnsi="Calibri"/>
+                <w:b/>
+                <w:bCs/>
+              </w:rPr>
+              <w:t>I</w:t>
+            </w:r>
+          </w:p>
+        </w:tc>
+        <w:tc>
+          <w:tcPr>
+            <w:tcW w:w="1416" w:type="dxa"/>
             <w:tcBorders>
               <w:top w:val="nil"/>
               <w:left w:val="nil"/>
@@ -12451,26 +12313,17 @@
           </w:tcPr>
           <w:p>
             <w:pPr>
-              <w:spacing w:after="0" w:line="240" w:lineRule="auto"/>
-              <w:rPr>
-                <w:rFonts w:ascii="Calibri" w:eastAsia="Times New Roman" w:hAnsi="Calibri" w:cs="Times New Roman"/>
-                <w:color w:val="376091"/>
-                <w:lang w:eastAsia="cs-CZ"/>
-              </w:rPr>
-            </w:pPr>
-            <w:r>
-              <w:rPr>
-                <w:rFonts w:ascii="Calibri" w:eastAsia="Times New Roman" w:hAnsi="Calibri" w:cs="Times New Roman"/>
-                <w:color w:val="376091"/>
-                <w:lang w:eastAsia="cs-CZ"/>
-              </w:rPr>
-              <w:t>C</w:t>
-            </w:r>
-          </w:p>
-        </w:tc>
-        <w:tc>
-          <w:tcPr>
-            <w:tcW w:w="1240" w:type="dxa"/>
+              <w:rPr>
+                <w:rFonts w:ascii="Calibri" w:hAnsi="Calibri"/>
+                <w:b/>
+                <w:bCs/>
+              </w:rPr>
+            </w:pPr>
+          </w:p>
+        </w:tc>
+        <w:tc>
+          <w:tcPr>
+            <w:tcW w:w="1213" w:type="dxa"/>
             <w:tcBorders>
               <w:top w:val="nil"/>
               <w:left w:val="nil"/>
@@ -12484,18 +12337,17 @@
           </w:tcPr>
           <w:p>
             <w:pPr>
-              <w:spacing w:after="0" w:line="240" w:lineRule="auto"/>
-              <w:rPr>
-                <w:rFonts w:ascii="Calibri" w:eastAsia="Times New Roman" w:hAnsi="Calibri" w:cs="Times New Roman"/>
-                <w:color w:val="376091"/>
-                <w:lang w:eastAsia="cs-CZ"/>
-              </w:rPr>
-            </w:pPr>
-            <w:r>
-              <w:rPr>
-                <w:rFonts w:ascii="Calibri" w:eastAsia="Times New Roman" w:hAnsi="Calibri" w:cs="Times New Roman"/>
-                <w:color w:val="376091"/>
-                <w:lang w:eastAsia="cs-CZ"/>
+              <w:rPr>
+                <w:rFonts w:ascii="Calibri" w:hAnsi="Calibri"/>
+                <w:b/>
+                <w:bCs/>
+              </w:rPr>
+            </w:pPr>
+            <w:r>
+              <w:rPr>
+                <w:rFonts w:ascii="Calibri" w:hAnsi="Calibri"/>
+                <w:b/>
+                <w:bCs/>
               </w:rPr>
               <w:t>R</w:t>
             </w:r>
@@ -12504,37 +12356,36 @@
       </w:tr>
       <w:tr>
         <w:trPr>
-          <w:trHeight w:val="242"/>
+          <w:trHeight w:val="233"/>
         </w:trPr>
         <w:tc>
           <w:tcPr>
-            <w:tcW w:w="1516" w:type="dxa"/>
-            <w:tcBorders>
-              <w:top w:val="nil"/>
-              <w:left w:val="nil"/>
-              <w:bottom w:val="nil"/>
-              <w:right w:val="nil"/>
-            </w:tcBorders>
-            <w:shd w:val="clear" w:color="auto" w:fill="auto"/>
-            <w:noWrap/>
-            <w:vAlign w:val="bottom"/>
-            <w:hideMark/>
-          </w:tcPr>
-          <w:p>
-            <w:pPr>
-              <w:spacing w:after="0" w:line="240" w:lineRule="auto"/>
+            <w:tcW w:w="1428" w:type="dxa"/>
+            <w:tcBorders>
+              <w:top w:val="nil"/>
+              <w:left w:val="nil"/>
+              <w:bottom w:val="nil"/>
+              <w:right w:val="nil"/>
+            </w:tcBorders>
+            <w:shd w:val="clear" w:color="auto" w:fill="auto"/>
+            <w:noWrap/>
+            <w:vAlign w:val="bottom"/>
+            <w:hideMark/>
+          </w:tcPr>
+          <w:p>
+            <w:pPr>
               <w:jc w:val="both"/>
               <w:rPr>
-                <w:rFonts w:ascii="Calibri" w:eastAsia="Times New Roman" w:hAnsi="Calibri" w:cs="Times New Roman"/>
-                <w:color w:val="376091"/>
-                <w:lang w:eastAsia="cs-CZ"/>
-              </w:rPr>
-            </w:pPr>
-            <w:r>
-              <w:rPr>
-                <w:rFonts w:ascii="Calibri" w:eastAsia="Times New Roman" w:hAnsi="Calibri" w:cs="Times New Roman"/>
-                <w:color w:val="376091"/>
-                <w:lang w:eastAsia="cs-CZ"/>
+                <w:rFonts w:ascii="Calibri" w:hAnsi="Calibri"/>
+                <w:b/>
+                <w:bCs/>
+              </w:rPr>
+            </w:pPr>
+            <w:r>
+              <w:rPr>
+                <w:rFonts w:ascii="Calibri" w:hAnsi="Calibri"/>
+                <w:b/>
+                <w:bCs/>
               </w:rPr>
               <w:t>tabulka rizik</w:t>
             </w:r>
@@ -12542,67 +12393,57 @@
         </w:tc>
         <w:tc>
           <w:tcPr>
-            <w:tcW w:w="1081" w:type="dxa"/>
-            <w:tcBorders>
-              <w:top w:val="nil"/>
-              <w:left w:val="nil"/>
-              <w:bottom w:val="nil"/>
-              <w:right w:val="nil"/>
-            </w:tcBorders>
-            <w:shd w:val="clear" w:color="auto" w:fill="auto"/>
-            <w:noWrap/>
-            <w:vAlign w:val="bottom"/>
-            <w:hideMark/>
-          </w:tcPr>
-          <w:p>
-            <w:pPr>
-              <w:spacing w:after="0" w:line="240" w:lineRule="auto"/>
+            <w:tcW w:w="1058" w:type="dxa"/>
+            <w:tcBorders>
+              <w:top w:val="nil"/>
+              <w:left w:val="nil"/>
+              <w:bottom w:val="nil"/>
+              <w:right w:val="nil"/>
+            </w:tcBorders>
+            <w:shd w:val="clear" w:color="auto" w:fill="auto"/>
+            <w:noWrap/>
+            <w:vAlign w:val="bottom"/>
+            <w:hideMark/>
+          </w:tcPr>
+          <w:p>
+            <w:pPr>
               <w:jc w:val="both"/>
               <w:rPr>
-                <w:rFonts w:ascii="Calibri" w:eastAsia="Times New Roman" w:hAnsi="Calibri" w:cs="Times New Roman"/>
-                <w:color w:val="376091"/>
-                <w:lang w:eastAsia="cs-CZ"/>
-              </w:rPr>
-            </w:pPr>
-            <w:r>
-              <w:rPr>
-                <w:rFonts w:ascii="Calibri" w:eastAsia="Times New Roman" w:hAnsi="Calibri" w:cs="Times New Roman"/>
-                <w:color w:val="376091"/>
-                <w:lang w:eastAsia="cs-CZ"/>
-              </w:rPr>
-              <w:t>I</w:t>
-            </w:r>
-          </w:p>
-        </w:tc>
-        <w:tc>
-          <w:tcPr>
-            <w:tcW w:w="1240" w:type="dxa"/>
-            <w:tcBorders>
-              <w:top w:val="nil"/>
-              <w:left w:val="nil"/>
-              <w:bottom w:val="nil"/>
-              <w:right w:val="nil"/>
-            </w:tcBorders>
-            <w:shd w:val="clear" w:color="auto" w:fill="auto"/>
-            <w:noWrap/>
-            <w:vAlign w:val="bottom"/>
-            <w:hideMark/>
-          </w:tcPr>
-          <w:p>
-            <w:pPr>
-              <w:spacing w:after="0" w:line="240" w:lineRule="auto"/>
+                <w:rFonts w:ascii="Calibri" w:hAnsi="Calibri"/>
+                <w:b/>
+                <w:bCs/>
+              </w:rPr>
+            </w:pPr>
+          </w:p>
+        </w:tc>
+        <w:tc>
+          <w:tcPr>
+            <w:tcW w:w="1213" w:type="dxa"/>
+            <w:tcBorders>
+              <w:top w:val="nil"/>
+              <w:left w:val="nil"/>
+              <w:bottom w:val="nil"/>
+              <w:right w:val="nil"/>
+            </w:tcBorders>
+            <w:shd w:val="clear" w:color="auto" w:fill="auto"/>
+            <w:noWrap/>
+            <w:vAlign w:val="bottom"/>
+            <w:hideMark/>
+          </w:tcPr>
+          <w:p>
+            <w:pPr>
               <w:jc w:val="both"/>
               <w:rPr>
-                <w:rFonts w:ascii="Calibri" w:eastAsia="Times New Roman" w:hAnsi="Calibri" w:cs="Times New Roman"/>
-                <w:color w:val="376091"/>
-                <w:lang w:eastAsia="cs-CZ"/>
-              </w:rPr>
-            </w:pPr>
-            <w:r>
-              <w:rPr>
-                <w:rFonts w:ascii="Calibri" w:eastAsia="Times New Roman" w:hAnsi="Calibri" w:cs="Times New Roman"/>
-                <w:color w:val="376091"/>
-                <w:lang w:eastAsia="cs-CZ"/>
+                <w:rFonts w:ascii="Calibri" w:hAnsi="Calibri"/>
+                <w:b/>
+                <w:bCs/>
+              </w:rPr>
+            </w:pPr>
+            <w:r>
+              <w:rPr>
+                <w:rFonts w:ascii="Calibri" w:hAnsi="Calibri"/>
+                <w:b/>
+                <w:bCs/>
               </w:rPr>
               <w:t>A/R</w:t>
             </w:r>
@@ -12610,135 +12451,107 @@
         </w:tc>
         <w:tc>
           <w:tcPr>
-            <w:tcW w:w="1525" w:type="dxa"/>
-            <w:tcBorders>
-              <w:top w:val="nil"/>
-              <w:left w:val="nil"/>
-              <w:bottom w:val="nil"/>
-              <w:right w:val="nil"/>
-            </w:tcBorders>
-            <w:shd w:val="clear" w:color="auto" w:fill="auto"/>
-            <w:noWrap/>
-            <w:vAlign w:val="bottom"/>
-            <w:hideMark/>
-          </w:tcPr>
-          <w:p>
-            <w:pPr>
-              <w:spacing w:after="0" w:line="240" w:lineRule="auto"/>
+            <w:tcW w:w="1493" w:type="dxa"/>
+            <w:tcBorders>
+              <w:top w:val="nil"/>
+              <w:left w:val="nil"/>
+              <w:bottom w:val="nil"/>
+              <w:right w:val="nil"/>
+            </w:tcBorders>
+            <w:shd w:val="clear" w:color="auto" w:fill="auto"/>
+            <w:noWrap/>
+            <w:vAlign w:val="bottom"/>
+            <w:hideMark/>
+          </w:tcPr>
+          <w:p>
+            <w:pPr>
               <w:jc w:val="both"/>
               <w:rPr>
-                <w:rFonts w:ascii="Calibri" w:eastAsia="Times New Roman" w:hAnsi="Calibri" w:cs="Times New Roman"/>
-                <w:color w:val="376091"/>
-                <w:lang w:eastAsia="cs-CZ"/>
-              </w:rPr>
-            </w:pPr>
-            <w:r>
-              <w:rPr>
-                <w:rFonts w:ascii="Calibri" w:eastAsia="Times New Roman" w:hAnsi="Calibri" w:cs="Times New Roman"/>
-                <w:color w:val="376091"/>
-                <w:lang w:eastAsia="cs-CZ"/>
-              </w:rPr>
-              <w:t>I</w:t>
-            </w:r>
-          </w:p>
-        </w:tc>
-        <w:tc>
-          <w:tcPr>
-            <w:tcW w:w="1145" w:type="dxa"/>
-            <w:tcBorders>
-              <w:top w:val="nil"/>
-              <w:left w:val="nil"/>
-              <w:bottom w:val="nil"/>
-              <w:right w:val="nil"/>
-            </w:tcBorders>
-            <w:shd w:val="clear" w:color="auto" w:fill="auto"/>
-            <w:noWrap/>
-            <w:vAlign w:val="bottom"/>
-            <w:hideMark/>
-          </w:tcPr>
-          <w:p>
-            <w:pPr>
-              <w:spacing w:after="0" w:line="240" w:lineRule="auto"/>
+                <w:rFonts w:ascii="Calibri" w:hAnsi="Calibri"/>
+                <w:b/>
+                <w:bCs/>
+              </w:rPr>
+            </w:pPr>
+          </w:p>
+        </w:tc>
+        <w:tc>
+          <w:tcPr>
+            <w:tcW w:w="1120" w:type="dxa"/>
+            <w:tcBorders>
+              <w:top w:val="nil"/>
+              <w:left w:val="nil"/>
+              <w:bottom w:val="nil"/>
+              <w:right w:val="nil"/>
+            </w:tcBorders>
+            <w:shd w:val="clear" w:color="auto" w:fill="auto"/>
+            <w:noWrap/>
+            <w:vAlign w:val="bottom"/>
+            <w:hideMark/>
+          </w:tcPr>
+          <w:p>
+            <w:pPr>
               <w:jc w:val="both"/>
               <w:rPr>
-                <w:rFonts w:ascii="Calibri" w:eastAsia="Times New Roman" w:hAnsi="Calibri" w:cs="Times New Roman"/>
-                <w:color w:val="376091"/>
-                <w:lang w:eastAsia="cs-CZ"/>
-              </w:rPr>
-            </w:pPr>
-            <w:r>
-              <w:rPr>
-                <w:rFonts w:ascii="Calibri" w:eastAsia="Times New Roman" w:hAnsi="Calibri" w:cs="Times New Roman"/>
-                <w:color w:val="376091"/>
-                <w:lang w:eastAsia="cs-CZ"/>
-              </w:rPr>
-              <w:t>I</w:t>
-            </w:r>
-          </w:p>
-        </w:tc>
-        <w:tc>
-          <w:tcPr>
-            <w:tcW w:w="1446" w:type="dxa"/>
-            <w:tcBorders>
-              <w:top w:val="nil"/>
-              <w:left w:val="nil"/>
-              <w:bottom w:val="nil"/>
-              <w:right w:val="nil"/>
-            </w:tcBorders>
-            <w:shd w:val="clear" w:color="auto" w:fill="auto"/>
-            <w:noWrap/>
-            <w:vAlign w:val="bottom"/>
-            <w:hideMark/>
-          </w:tcPr>
-          <w:p>
-            <w:pPr>
-              <w:spacing w:after="0" w:line="240" w:lineRule="auto"/>
+                <w:rFonts w:ascii="Calibri" w:hAnsi="Calibri"/>
+                <w:b/>
+                <w:bCs/>
+              </w:rPr>
+            </w:pPr>
+          </w:p>
+        </w:tc>
+        <w:tc>
+          <w:tcPr>
+            <w:tcW w:w="1416" w:type="dxa"/>
+            <w:tcBorders>
+              <w:top w:val="nil"/>
+              <w:left w:val="nil"/>
+              <w:bottom w:val="nil"/>
+              <w:right w:val="nil"/>
+            </w:tcBorders>
+            <w:shd w:val="clear" w:color="auto" w:fill="auto"/>
+            <w:noWrap/>
+            <w:vAlign w:val="bottom"/>
+            <w:hideMark/>
+          </w:tcPr>
+          <w:p>
+            <w:pPr>
               <w:jc w:val="both"/>
               <w:rPr>
-                <w:rFonts w:ascii="Calibri" w:eastAsia="Times New Roman" w:hAnsi="Calibri" w:cs="Times New Roman"/>
-                <w:color w:val="376091"/>
-                <w:lang w:eastAsia="cs-CZ"/>
-              </w:rPr>
-            </w:pPr>
-            <w:r>
-              <w:rPr>
-                <w:rFonts w:ascii="Calibri" w:eastAsia="Times New Roman" w:hAnsi="Calibri" w:cs="Times New Roman"/>
-                <w:color w:val="376091"/>
-                <w:lang w:eastAsia="cs-CZ"/>
-              </w:rPr>
-              <w:t>I</w:t>
-            </w:r>
-          </w:p>
-        </w:tc>
-        <w:tc>
-          <w:tcPr>
-            <w:tcW w:w="1240" w:type="dxa"/>
-            <w:tcBorders>
-              <w:top w:val="nil"/>
-              <w:left w:val="nil"/>
-              <w:bottom w:val="nil"/>
-              <w:right w:val="nil"/>
-            </w:tcBorders>
-            <w:shd w:val="clear" w:color="auto" w:fill="auto"/>
-            <w:noWrap/>
-            <w:vAlign w:val="bottom"/>
-            <w:hideMark/>
-          </w:tcPr>
-          <w:p>
-            <w:pPr>
-              <w:spacing w:after="0" w:line="240" w:lineRule="auto"/>
+                <w:rFonts w:ascii="Calibri" w:hAnsi="Calibri"/>
+                <w:b/>
+                <w:bCs/>
+              </w:rPr>
+            </w:pPr>
+          </w:p>
+        </w:tc>
+        <w:tc>
+          <w:tcPr>
+            <w:tcW w:w="1213" w:type="dxa"/>
+            <w:tcBorders>
+              <w:top w:val="nil"/>
+              <w:left w:val="nil"/>
+              <w:bottom w:val="nil"/>
+              <w:right w:val="nil"/>
+            </w:tcBorders>
+            <w:shd w:val="clear" w:color="auto" w:fill="auto"/>
+            <w:noWrap/>
+            <w:vAlign w:val="bottom"/>
+            <w:hideMark/>
+          </w:tcPr>
+          <w:p>
+            <w:pPr>
               <w:jc w:val="both"/>
               <w:rPr>
-                <w:rFonts w:ascii="Calibri" w:eastAsia="Times New Roman" w:hAnsi="Calibri" w:cs="Times New Roman"/>
-                <w:color w:val="376091"/>
-                <w:lang w:eastAsia="cs-CZ"/>
-              </w:rPr>
-            </w:pPr>
-            <w:r>
-              <w:rPr>
-                <w:rFonts w:ascii="Calibri" w:eastAsia="Times New Roman" w:hAnsi="Calibri" w:cs="Times New Roman"/>
-                <w:color w:val="376091"/>
-                <w:lang w:eastAsia="cs-CZ"/>
+                <w:rFonts w:ascii="Calibri" w:hAnsi="Calibri"/>
+                <w:b/>
+                <w:bCs/>
+              </w:rPr>
+            </w:pPr>
+            <w:r>
+              <w:rPr>
+                <w:rFonts w:ascii="Calibri" w:hAnsi="Calibri"/>
+                <w:b/>
+                <w:bCs/>
               </w:rPr>
               <w:t>I</w:t>
             </w:r>
@@ -12747,11 +12560,11 @@
       </w:tr>
       <w:tr>
         <w:trPr>
-          <w:trHeight w:val="242"/>
+          <w:trHeight w:val="233"/>
         </w:trPr>
         <w:tc>
           <w:tcPr>
-            <w:tcW w:w="1516" w:type="dxa"/>
+            <w:tcW w:w="1428" w:type="dxa"/>
             <w:tcBorders>
               <w:top w:val="nil"/>
               <w:left w:val="nil"/>
@@ -12765,19 +12578,18 @@
           </w:tcPr>
           <w:p>
             <w:pPr>
-              <w:spacing w:after="0" w:line="240" w:lineRule="auto"/>
               <w:jc w:val="both"/>
               <w:rPr>
-                <w:rFonts w:ascii="Calibri" w:eastAsia="Times New Roman" w:hAnsi="Calibri" w:cs="Times New Roman"/>
-                <w:color w:val="376091"/>
-                <w:lang w:eastAsia="cs-CZ"/>
-              </w:rPr>
-            </w:pPr>
-            <w:r>
-              <w:rPr>
-                <w:rFonts w:ascii="Calibri" w:eastAsia="Times New Roman" w:hAnsi="Calibri" w:cs="Times New Roman"/>
-                <w:color w:val="376091"/>
-                <w:lang w:eastAsia="cs-CZ"/>
+                <w:rFonts w:ascii="Calibri" w:hAnsi="Calibri"/>
+                <w:b/>
+                <w:bCs/>
+              </w:rPr>
+            </w:pPr>
+            <w:r>
+              <w:rPr>
+                <w:rFonts w:ascii="Calibri" w:hAnsi="Calibri"/>
+                <w:b/>
+                <w:bCs/>
               </w:rPr>
               <w:t>testování</w:t>
             </w:r>
@@ -12785,7 +12597,7 @@
         </w:tc>
         <w:tc>
           <w:tcPr>
-            <w:tcW w:w="1081" w:type="dxa"/>
+            <w:tcW w:w="1058" w:type="dxa"/>
             <w:tcBorders>
               <w:top w:val="nil"/>
               <w:left w:val="nil"/>
@@ -12799,18 +12611,125 @@
           </w:tcPr>
           <w:p>
             <w:pPr>
-              <w:spacing w:after="0" w:line="240" w:lineRule="auto"/>
-              <w:rPr>
-                <w:rFonts w:ascii="Calibri" w:eastAsia="Times New Roman" w:hAnsi="Calibri" w:cs="Times New Roman"/>
-                <w:color w:val="376091"/>
-                <w:lang w:eastAsia="cs-CZ"/>
-              </w:rPr>
-            </w:pPr>
-            <w:r>
-              <w:rPr>
-                <w:rFonts w:ascii="Calibri" w:eastAsia="Times New Roman" w:hAnsi="Calibri" w:cs="Times New Roman"/>
-                <w:color w:val="376091"/>
-                <w:lang w:eastAsia="cs-CZ"/>
+              <w:rPr>
+                <w:rFonts w:ascii="Calibri" w:hAnsi="Calibri"/>
+                <w:b/>
+                <w:bCs/>
+              </w:rPr>
+            </w:pPr>
+          </w:p>
+        </w:tc>
+        <w:tc>
+          <w:tcPr>
+            <w:tcW w:w="1213" w:type="dxa"/>
+            <w:tcBorders>
+              <w:top w:val="nil"/>
+              <w:left w:val="nil"/>
+              <w:bottom w:val="nil"/>
+              <w:right w:val="nil"/>
+            </w:tcBorders>
+            <w:shd w:val="clear" w:color="DBE5F1" w:fill="DBE5F1"/>
+            <w:noWrap/>
+            <w:vAlign w:val="bottom"/>
+            <w:hideMark/>
+          </w:tcPr>
+          <w:p>
+            <w:pPr>
+              <w:jc w:val="both"/>
+              <w:rPr>
+                <w:rFonts w:ascii="Calibri" w:hAnsi="Calibri"/>
+                <w:b/>
+                <w:bCs/>
+              </w:rPr>
+            </w:pPr>
+            <w:r>
+              <w:rPr>
+                <w:rFonts w:ascii="Calibri" w:hAnsi="Calibri"/>
+                <w:b/>
+                <w:bCs/>
+              </w:rPr>
+              <w:t>R</w:t>
+            </w:r>
+          </w:p>
+        </w:tc>
+        <w:tc>
+          <w:tcPr>
+            <w:tcW w:w="1493" w:type="dxa"/>
+            <w:tcBorders>
+              <w:top w:val="nil"/>
+              <w:left w:val="nil"/>
+              <w:bottom w:val="nil"/>
+              <w:right w:val="nil"/>
+            </w:tcBorders>
+            <w:shd w:val="clear" w:color="DBE5F1" w:fill="DBE5F1"/>
+            <w:noWrap/>
+            <w:vAlign w:val="bottom"/>
+            <w:hideMark/>
+          </w:tcPr>
+          <w:p>
+            <w:pPr>
+              <w:jc w:val="both"/>
+              <w:rPr>
+                <w:rFonts w:ascii="Calibri" w:hAnsi="Calibri"/>
+                <w:b/>
+                <w:bCs/>
+              </w:rPr>
+            </w:pPr>
+          </w:p>
+        </w:tc>
+        <w:tc>
+          <w:tcPr>
+            <w:tcW w:w="1120" w:type="dxa"/>
+            <w:tcBorders>
+              <w:top w:val="nil"/>
+              <w:left w:val="nil"/>
+              <w:bottom w:val="nil"/>
+              <w:right w:val="nil"/>
+            </w:tcBorders>
+            <w:shd w:val="clear" w:color="DBE5F1" w:fill="DBE5F1"/>
+            <w:noWrap/>
+            <w:vAlign w:val="bottom"/>
+            <w:hideMark/>
+          </w:tcPr>
+          <w:p>
+            <w:pPr>
+              <w:jc w:val="both"/>
+              <w:rPr>
+                <w:rFonts w:ascii="Calibri" w:hAnsi="Calibri"/>
+                <w:b/>
+                <w:bCs/>
+              </w:rPr>
+            </w:pPr>
+          </w:p>
+        </w:tc>
+        <w:tc>
+          <w:tcPr>
+            <w:tcW w:w="1416" w:type="dxa"/>
+            <w:tcBorders>
+              <w:top w:val="nil"/>
+              <w:left w:val="nil"/>
+              <w:bottom w:val="nil"/>
+              <w:right w:val="nil"/>
+            </w:tcBorders>
+            <w:shd w:val="clear" w:color="DBE5F1" w:fill="DBE5F1"/>
+            <w:noWrap/>
+            <w:vAlign w:val="bottom"/>
+            <w:hideMark/>
+          </w:tcPr>
+          <w:p>
+            <w:pPr>
+              <w:jc w:val="both"/>
+              <w:rPr>
+                <w:rFonts w:ascii="Calibri" w:hAnsi="Calibri"/>
+                <w:b/>
+                <w:bCs/>
+              </w:rPr>
+            </w:pPr>
+            <w:r>
+              <w:rPr>
+                <w:rFonts w:ascii="Calibri" w:hAnsi="Calibri"/>
+                <w:b/>
+                <w:bCs/>
               </w:rPr>
               <w:t>I</w:t>
             </w:r>
@@ -12818,7 +12737,7 @@
         </w:tc>
         <w:tc>
           <w:tcPr>
-            <w:tcW w:w="1240" w:type="dxa"/>
+            <w:tcW w:w="1213" w:type="dxa"/>
             <w:tcBorders>
               <w:top w:val="nil"/>
               <w:left w:val="nil"/>
@@ -12832,155 +12751,18 @@
           </w:tcPr>
           <w:p>
             <w:pPr>
-              <w:spacing w:after="0" w:line="240" w:lineRule="auto"/>
               <w:jc w:val="both"/>
               <w:rPr>
-                <w:rFonts w:ascii="Calibri" w:eastAsia="Times New Roman" w:hAnsi="Calibri" w:cs="Times New Roman"/>
-                <w:color w:val="376091"/>
-                <w:lang w:eastAsia="cs-CZ"/>
-              </w:rPr>
-            </w:pPr>
-            <w:r>
-              <w:rPr>
-                <w:rFonts w:ascii="Calibri" w:eastAsia="Times New Roman" w:hAnsi="Calibri" w:cs="Times New Roman"/>
-                <w:color w:val="376091"/>
-                <w:lang w:eastAsia="cs-CZ"/>
-              </w:rPr>
-              <w:t>R</w:t>
-            </w:r>
-          </w:p>
-        </w:tc>
-        <w:tc>
-          <w:tcPr>
-            <w:tcW w:w="1525" w:type="dxa"/>
-            <w:tcBorders>
-              <w:top w:val="nil"/>
-              <w:left w:val="nil"/>
-              <w:bottom w:val="nil"/>
-              <w:right w:val="nil"/>
-            </w:tcBorders>
-            <w:shd w:val="clear" w:color="DBE5F1" w:fill="DBE5F1"/>
-            <w:noWrap/>
-            <w:vAlign w:val="bottom"/>
-            <w:hideMark/>
-          </w:tcPr>
-          <w:p>
-            <w:pPr>
-              <w:spacing w:after="0" w:line="240" w:lineRule="auto"/>
-              <w:jc w:val="both"/>
-              <w:rPr>
-                <w:rFonts w:ascii="Calibri" w:eastAsia="Times New Roman" w:hAnsi="Calibri" w:cs="Times New Roman"/>
-                <w:color w:val="376091"/>
-                <w:lang w:eastAsia="cs-CZ"/>
-              </w:rPr>
-            </w:pPr>
-            <w:r>
-              <w:rPr>
-                <w:rFonts w:ascii="Calibri" w:eastAsia="Times New Roman" w:hAnsi="Calibri" w:cs="Times New Roman"/>
-                <w:color w:val="376091"/>
-                <w:lang w:eastAsia="cs-CZ"/>
-              </w:rPr>
-              <w:t>I</w:t>
-            </w:r>
-          </w:p>
-        </w:tc>
-        <w:tc>
-          <w:tcPr>
-            <w:tcW w:w="1145" w:type="dxa"/>
-            <w:tcBorders>
-              <w:top w:val="nil"/>
-              <w:left w:val="nil"/>
-              <w:bottom w:val="nil"/>
-              <w:right w:val="nil"/>
-            </w:tcBorders>
-            <w:shd w:val="clear" w:color="DBE5F1" w:fill="DBE5F1"/>
-            <w:noWrap/>
-            <w:vAlign w:val="bottom"/>
-            <w:hideMark/>
-          </w:tcPr>
-          <w:p>
-            <w:pPr>
-              <w:spacing w:after="0" w:line="240" w:lineRule="auto"/>
-              <w:jc w:val="both"/>
-              <w:rPr>
-                <w:rFonts w:ascii="Calibri" w:eastAsia="Times New Roman" w:hAnsi="Calibri" w:cs="Times New Roman"/>
-                <w:color w:val="376091"/>
-                <w:lang w:eastAsia="cs-CZ"/>
-              </w:rPr>
-            </w:pPr>
-            <w:r>
-              <w:rPr>
-                <w:rFonts w:ascii="Calibri" w:eastAsia="Times New Roman" w:hAnsi="Calibri" w:cs="Times New Roman"/>
-                <w:color w:val="376091"/>
-                <w:lang w:eastAsia="cs-CZ"/>
-              </w:rPr>
-              <w:t>I</w:t>
-            </w:r>
-          </w:p>
-        </w:tc>
-        <w:tc>
-          <w:tcPr>
-            <w:tcW w:w="1446" w:type="dxa"/>
-            <w:tcBorders>
-              <w:top w:val="nil"/>
-              <w:left w:val="nil"/>
-              <w:bottom w:val="nil"/>
-              <w:right w:val="nil"/>
-            </w:tcBorders>
-            <w:shd w:val="clear" w:color="DBE5F1" w:fill="DBE5F1"/>
-            <w:noWrap/>
-            <w:vAlign w:val="bottom"/>
-            <w:hideMark/>
-          </w:tcPr>
-          <w:p>
-            <w:pPr>
-              <w:spacing w:after="0" w:line="240" w:lineRule="auto"/>
-              <w:jc w:val="both"/>
-              <w:rPr>
-                <w:rFonts w:ascii="Calibri" w:eastAsia="Times New Roman" w:hAnsi="Calibri" w:cs="Times New Roman"/>
-                <w:color w:val="376091"/>
-                <w:lang w:eastAsia="cs-CZ"/>
-              </w:rPr>
-            </w:pPr>
-            <w:r>
-              <w:rPr>
-                <w:rFonts w:ascii="Calibri" w:eastAsia="Times New Roman" w:hAnsi="Calibri" w:cs="Times New Roman"/>
-                <w:color w:val="376091"/>
-                <w:lang w:eastAsia="cs-CZ"/>
-              </w:rPr>
-              <w:t>C</w:t>
-            </w:r>
-          </w:p>
-        </w:tc>
-        <w:tc>
-          <w:tcPr>
-            <w:tcW w:w="1240" w:type="dxa"/>
-            <w:tcBorders>
-              <w:top w:val="nil"/>
-              <w:left w:val="nil"/>
-              <w:bottom w:val="nil"/>
-              <w:right w:val="nil"/>
-            </w:tcBorders>
-            <w:shd w:val="clear" w:color="DBE5F1" w:fill="DBE5F1"/>
-            <w:noWrap/>
-            <w:vAlign w:val="bottom"/>
-            <w:hideMark/>
-          </w:tcPr>
-          <w:p>
-            <w:pPr>
-              <w:spacing w:after="0" w:line="240" w:lineRule="auto"/>
-              <w:jc w:val="both"/>
-              <w:rPr>
-                <w:rFonts w:ascii="Calibri" w:eastAsia="Times New Roman" w:hAnsi="Calibri" w:cs="Times New Roman"/>
-                <w:color w:val="376091"/>
-                <w:lang w:eastAsia="cs-CZ"/>
-              </w:rPr>
-            </w:pPr>
-            <w:r>
-              <w:rPr>
-                <w:rFonts w:ascii="Calibri" w:eastAsia="Times New Roman" w:hAnsi="Calibri" w:cs="Times New Roman"/>
-                <w:color w:val="376091"/>
-                <w:lang w:eastAsia="cs-CZ"/>
+                <w:rFonts w:ascii="Calibri" w:hAnsi="Calibri"/>
+                <w:b/>
+                <w:bCs/>
+              </w:rPr>
+            </w:pPr>
+            <w:r>
+              <w:rPr>
+                <w:rFonts w:ascii="Calibri" w:hAnsi="Calibri"/>
+                <w:b/>
+                <w:bCs/>
               </w:rPr>
               <w:t>A/R</w:t>
             </w:r>
@@ -12989,47 +12771,46 @@
       </w:tr>
       <w:tr>
         <w:trPr>
-          <w:trHeight w:val="254"/>
+          <w:trHeight w:val="233"/>
         </w:trPr>
         <w:tc>
           <w:tcPr>
-            <w:tcW w:w="1516" w:type="dxa"/>
-            <w:tcBorders>
-              <w:top w:val="nil"/>
-              <w:left w:val="nil"/>
-              <w:bottom w:val="single" w:sz="8" w:space="0" w:color="4F81BD"/>
-              <w:right w:val="nil"/>
-            </w:tcBorders>
-            <w:shd w:val="clear" w:color="auto" w:fill="auto"/>
-            <w:noWrap/>
-            <w:vAlign w:val="bottom"/>
-            <w:hideMark/>
-          </w:tcPr>
-          <w:p>
-            <w:pPr>
-              <w:spacing w:after="0" w:line="240" w:lineRule="auto"/>
+            <w:tcW w:w="1428" w:type="dxa"/>
+            <w:tcBorders>
+              <w:top w:val="nil"/>
+              <w:left w:val="nil"/>
+              <w:bottom w:val="nil"/>
+              <w:right w:val="nil"/>
+            </w:tcBorders>
+            <w:shd w:val="clear" w:color="auto" w:fill="auto"/>
+            <w:noWrap/>
+            <w:vAlign w:val="bottom"/>
+            <w:hideMark/>
+          </w:tcPr>
+          <w:p>
+            <w:pPr>
               <w:jc w:val="both"/>
               <w:rPr>
-                <w:rFonts w:ascii="Calibri" w:eastAsia="Times New Roman" w:hAnsi="Calibri" w:cs="Times New Roman"/>
-                <w:color w:val="376091"/>
-                <w:lang w:eastAsia="cs-CZ"/>
+                <w:rFonts w:ascii="Calibri" w:hAnsi="Calibri"/>
+                <w:b/>
+                <w:bCs/>
               </w:rPr>
             </w:pPr>
             <w:proofErr w:type="spellStart"/>
             <w:r>
               <w:rPr>
-                <w:rFonts w:ascii="Calibri" w:eastAsia="Times New Roman" w:hAnsi="Calibri" w:cs="Times New Roman"/>
-                <w:color w:val="376091"/>
-                <w:lang w:eastAsia="cs-CZ"/>
-              </w:rPr>
-              <w:t>Videotutoriál</w:t>
+                <w:rFonts w:ascii="Calibri" w:hAnsi="Calibri"/>
+                <w:b/>
+                <w:bCs/>
+              </w:rPr>
+              <w:t>videotutoriál</w:t>
             </w:r>
             <w:proofErr w:type="spellEnd"/>
             <w:r>
               <w:rPr>
-                <w:rFonts w:ascii="Calibri" w:eastAsia="Times New Roman" w:hAnsi="Calibri" w:cs="Times New Roman"/>
-                <w:color w:val="376091"/>
-                <w:lang w:eastAsia="cs-CZ"/>
+                <w:rFonts w:ascii="Calibri" w:hAnsi="Calibri"/>
+                <w:b/>
+                <w:bCs/>
               </w:rPr>
               <w:t xml:space="preserve"> </w:t>
             </w:r>
@@ -13037,32 +12818,270 @@
         </w:tc>
         <w:tc>
           <w:tcPr>
-            <w:tcW w:w="1081" w:type="dxa"/>
-            <w:tcBorders>
-              <w:top w:val="nil"/>
-              <w:left w:val="nil"/>
-              <w:bottom w:val="single" w:sz="8" w:space="0" w:color="4F81BD"/>
-              <w:right w:val="nil"/>
-            </w:tcBorders>
-            <w:shd w:val="clear" w:color="auto" w:fill="auto"/>
-            <w:noWrap/>
-            <w:vAlign w:val="bottom"/>
-            <w:hideMark/>
-          </w:tcPr>
-          <w:p>
-            <w:pPr>
-              <w:spacing w:after="0" w:line="240" w:lineRule="auto"/>
-              <w:rPr>
-                <w:rFonts w:ascii="Calibri" w:eastAsia="Times New Roman" w:hAnsi="Calibri" w:cs="Times New Roman"/>
-                <w:color w:val="376091"/>
-                <w:lang w:eastAsia="cs-CZ"/>
-              </w:rPr>
-            </w:pPr>
-            <w:r>
-              <w:rPr>
-                <w:rFonts w:ascii="Calibri" w:eastAsia="Times New Roman" w:hAnsi="Calibri" w:cs="Times New Roman"/>
-                <w:color w:val="376091"/>
-                <w:lang w:eastAsia="cs-CZ"/>
+            <w:tcW w:w="1058" w:type="dxa"/>
+            <w:tcBorders>
+              <w:top w:val="nil"/>
+              <w:left w:val="nil"/>
+              <w:bottom w:val="nil"/>
+              <w:right w:val="nil"/>
+            </w:tcBorders>
+            <w:shd w:val="clear" w:color="auto" w:fill="auto"/>
+            <w:noWrap/>
+            <w:vAlign w:val="bottom"/>
+            <w:hideMark/>
+          </w:tcPr>
+          <w:p>
+            <w:pPr>
+              <w:rPr>
+                <w:rFonts w:ascii="Calibri" w:hAnsi="Calibri"/>
+                <w:b/>
+                <w:bCs/>
+              </w:rPr>
+            </w:pPr>
+          </w:p>
+        </w:tc>
+        <w:tc>
+          <w:tcPr>
+            <w:tcW w:w="1213" w:type="dxa"/>
+            <w:tcBorders>
+              <w:top w:val="nil"/>
+              <w:left w:val="nil"/>
+              <w:bottom w:val="nil"/>
+              <w:right w:val="nil"/>
+            </w:tcBorders>
+            <w:shd w:val="clear" w:color="auto" w:fill="auto"/>
+            <w:noWrap/>
+            <w:vAlign w:val="bottom"/>
+            <w:hideMark/>
+          </w:tcPr>
+          <w:p>
+            <w:pPr>
+              <w:jc w:val="both"/>
+              <w:rPr>
+                <w:rFonts w:ascii="Calibri" w:hAnsi="Calibri"/>
+                <w:b/>
+                <w:bCs/>
+              </w:rPr>
+            </w:pPr>
+            <w:r>
+              <w:rPr>
+                <w:rFonts w:ascii="Calibri" w:hAnsi="Calibri"/>
+                <w:b/>
+                <w:bCs/>
+              </w:rPr>
+              <w:t>C</w:t>
+            </w:r>
+          </w:p>
+        </w:tc>
+        <w:tc>
+          <w:tcPr>
+            <w:tcW w:w="1493" w:type="dxa"/>
+            <w:tcBorders>
+              <w:top w:val="nil"/>
+              <w:left w:val="nil"/>
+              <w:bottom w:val="nil"/>
+              <w:right w:val="nil"/>
+            </w:tcBorders>
+            <w:shd w:val="clear" w:color="auto" w:fill="auto"/>
+            <w:noWrap/>
+            <w:vAlign w:val="bottom"/>
+            <w:hideMark/>
+          </w:tcPr>
+          <w:p>
+            <w:pPr>
+              <w:jc w:val="both"/>
+              <w:rPr>
+                <w:rFonts w:ascii="Calibri" w:hAnsi="Calibri"/>
+                <w:b/>
+                <w:bCs/>
+              </w:rPr>
+            </w:pPr>
+          </w:p>
+        </w:tc>
+        <w:tc>
+          <w:tcPr>
+            <w:tcW w:w="1120" w:type="dxa"/>
+            <w:tcBorders>
+              <w:top w:val="nil"/>
+              <w:left w:val="nil"/>
+              <w:bottom w:val="nil"/>
+              <w:right w:val="nil"/>
+            </w:tcBorders>
+            <w:shd w:val="clear" w:color="auto" w:fill="auto"/>
+            <w:noWrap/>
+            <w:vAlign w:val="bottom"/>
+            <w:hideMark/>
+          </w:tcPr>
+          <w:p>
+            <w:pPr>
+              <w:rPr>
+                <w:rFonts w:ascii="Calibri" w:hAnsi="Calibri"/>
+                <w:b/>
+                <w:bCs/>
+              </w:rPr>
+            </w:pPr>
+            <w:r>
+              <w:rPr>
+                <w:rFonts w:ascii="Calibri" w:hAnsi="Calibri"/>
+                <w:b/>
+                <w:bCs/>
+              </w:rPr>
+              <w:t>A/R</w:t>
+            </w:r>
+          </w:p>
+        </w:tc>
+        <w:tc>
+          <w:tcPr>
+            <w:tcW w:w="1416" w:type="dxa"/>
+            <w:tcBorders>
+              <w:top w:val="nil"/>
+              <w:left w:val="nil"/>
+              <w:bottom w:val="nil"/>
+              <w:right w:val="nil"/>
+            </w:tcBorders>
+            <w:shd w:val="clear" w:color="auto" w:fill="auto"/>
+            <w:noWrap/>
+            <w:vAlign w:val="bottom"/>
+            <w:hideMark/>
+          </w:tcPr>
+          <w:p>
+            <w:pPr>
+              <w:rPr>
+                <w:rFonts w:ascii="Calibri" w:hAnsi="Calibri"/>
+                <w:b/>
+                <w:bCs/>
+              </w:rPr>
+            </w:pPr>
+          </w:p>
+        </w:tc>
+        <w:tc>
+          <w:tcPr>
+            <w:tcW w:w="1213" w:type="dxa"/>
+            <w:tcBorders>
+              <w:top w:val="nil"/>
+              <w:left w:val="nil"/>
+              <w:bottom w:val="nil"/>
+              <w:right w:val="nil"/>
+            </w:tcBorders>
+            <w:shd w:val="clear" w:color="auto" w:fill="auto"/>
+            <w:noWrap/>
+            <w:vAlign w:val="bottom"/>
+            <w:hideMark/>
+          </w:tcPr>
+          <w:p>
+            <w:pPr>
+              <w:rPr>
+                <w:rFonts w:ascii="Calibri" w:hAnsi="Calibri"/>
+                <w:b/>
+                <w:bCs/>
+              </w:rPr>
+            </w:pPr>
+          </w:p>
+        </w:tc>
+      </w:tr>
+      <w:tr>
+        <w:trPr>
+          <w:trHeight w:val="233"/>
+        </w:trPr>
+        <w:tc>
+          <w:tcPr>
+            <w:tcW w:w="1428" w:type="dxa"/>
+            <w:tcBorders>
+              <w:top w:val="nil"/>
+              <w:left w:val="nil"/>
+              <w:bottom w:val="nil"/>
+              <w:right w:val="nil"/>
+            </w:tcBorders>
+            <w:shd w:val="clear" w:color="DBE5F1" w:fill="DBE5F1"/>
+            <w:noWrap/>
+            <w:vAlign w:val="bottom"/>
+            <w:hideMark/>
+          </w:tcPr>
+          <w:p>
+            <w:pPr>
+              <w:rPr>
+                <w:rFonts w:ascii="Calibri" w:hAnsi="Calibri"/>
+                <w:b/>
+                <w:bCs/>
+              </w:rPr>
+            </w:pPr>
+            <w:r>
+              <w:rPr>
+                <w:rFonts w:ascii="Calibri" w:hAnsi="Calibri"/>
+                <w:b/>
+                <w:bCs/>
+              </w:rPr>
+              <w:t>use casy</w:t>
+            </w:r>
+          </w:p>
+        </w:tc>
+        <w:tc>
+          <w:tcPr>
+            <w:tcW w:w="1058" w:type="dxa"/>
+            <w:tcBorders>
+              <w:top w:val="nil"/>
+              <w:left w:val="nil"/>
+              <w:bottom w:val="nil"/>
+              <w:right w:val="nil"/>
+            </w:tcBorders>
+            <w:shd w:val="clear" w:color="DBE5F1" w:fill="DBE5F1"/>
+            <w:noWrap/>
+            <w:vAlign w:val="bottom"/>
+            <w:hideMark/>
+          </w:tcPr>
+          <w:p>
+            <w:pPr>
+              <w:rPr>
+                <w:rFonts w:ascii="Calibri" w:hAnsi="Calibri"/>
+                <w:b/>
+                <w:bCs/>
+              </w:rPr>
+            </w:pPr>
+            <w:r>
+              <w:rPr>
+                <w:rFonts w:ascii="Calibri" w:hAnsi="Calibri"/>
+                <w:b/>
+                <w:bCs/>
+              </w:rPr>
+              <w:t xml:space="preserve">      </w:t>
+            </w:r>
+            <w:r>
+              <w:rPr>
+                <w:rFonts w:ascii="Calibri" w:hAnsi="Calibri"/>
+                <w:b/>
+                <w:bCs/>
+              </w:rPr>
+              <w:t>R</w:t>
+            </w:r>
+          </w:p>
+        </w:tc>
+        <w:tc>
+          <w:tcPr>
+            <w:tcW w:w="1213" w:type="dxa"/>
+            <w:tcBorders>
+              <w:top w:val="nil"/>
+              <w:left w:val="nil"/>
+              <w:bottom w:val="nil"/>
+              <w:right w:val="nil"/>
+            </w:tcBorders>
+            <w:shd w:val="clear" w:color="DBE5F1" w:fill="DBE5F1"/>
+            <w:noWrap/>
+            <w:vAlign w:val="bottom"/>
+            <w:hideMark/>
+          </w:tcPr>
+          <w:p>
+            <w:pPr>
+              <w:rPr>
+                <w:rFonts w:ascii="Calibri" w:hAnsi="Calibri"/>
+                <w:b/>
+                <w:bCs/>
+              </w:rPr>
+            </w:pPr>
+            <w:r>
+              <w:rPr>
+                <w:rFonts w:ascii="Calibri" w:hAnsi="Calibri"/>
+                <w:b/>
+                <w:bCs/>
               </w:rPr>
               <w:t>I</w:t>
             </w:r>
@@ -13070,33 +13089,276 @@
         </w:tc>
         <w:tc>
           <w:tcPr>
-            <w:tcW w:w="1240" w:type="dxa"/>
-            <w:tcBorders>
-              <w:top w:val="nil"/>
-              <w:left w:val="nil"/>
-              <w:bottom w:val="single" w:sz="8" w:space="0" w:color="4F81BD"/>
-              <w:right w:val="nil"/>
-            </w:tcBorders>
-            <w:shd w:val="clear" w:color="auto" w:fill="auto"/>
-            <w:noWrap/>
-            <w:vAlign w:val="bottom"/>
-            <w:hideMark/>
-          </w:tcPr>
-          <w:p>
-            <w:pPr>
-              <w:spacing w:after="0" w:line="240" w:lineRule="auto"/>
-              <w:jc w:val="both"/>
-              <w:rPr>
-                <w:rFonts w:ascii="Calibri" w:eastAsia="Times New Roman" w:hAnsi="Calibri" w:cs="Times New Roman"/>
-                <w:color w:val="376091"/>
-                <w:lang w:eastAsia="cs-CZ"/>
-              </w:rPr>
-            </w:pPr>
-            <w:r>
-              <w:rPr>
-                <w:rFonts w:ascii="Calibri" w:eastAsia="Times New Roman" w:hAnsi="Calibri" w:cs="Times New Roman"/>
-                <w:color w:val="376091"/>
-                <w:lang w:eastAsia="cs-CZ"/>
+            <w:tcW w:w="1493" w:type="dxa"/>
+            <w:tcBorders>
+              <w:top w:val="nil"/>
+              <w:left w:val="nil"/>
+              <w:bottom w:val="nil"/>
+              <w:right w:val="nil"/>
+            </w:tcBorders>
+            <w:shd w:val="clear" w:color="DBE5F1" w:fill="DBE5F1"/>
+            <w:noWrap/>
+            <w:vAlign w:val="bottom"/>
+            <w:hideMark/>
+          </w:tcPr>
+          <w:p>
+            <w:pPr>
+              <w:rPr>
+                <w:rFonts w:ascii="Calibri" w:hAnsi="Calibri"/>
+                <w:b/>
+                <w:bCs/>
+              </w:rPr>
+            </w:pPr>
+            <w:r>
+              <w:rPr>
+                <w:rFonts w:ascii="Calibri" w:hAnsi="Calibri"/>
+                <w:b/>
+                <w:bCs/>
+              </w:rPr>
+              <w:t>A/R</w:t>
+            </w:r>
+          </w:p>
+        </w:tc>
+        <w:tc>
+          <w:tcPr>
+            <w:tcW w:w="1120" w:type="dxa"/>
+            <w:tcBorders>
+              <w:top w:val="nil"/>
+              <w:left w:val="nil"/>
+              <w:bottom w:val="nil"/>
+              <w:right w:val="nil"/>
+            </w:tcBorders>
+            <w:shd w:val="clear" w:color="DBE5F1" w:fill="DBE5F1"/>
+            <w:noWrap/>
+            <w:vAlign w:val="bottom"/>
+            <w:hideMark/>
+          </w:tcPr>
+          <w:p>
+            <w:pPr>
+              <w:rPr>
+                <w:rFonts w:ascii="Calibri" w:hAnsi="Calibri"/>
+                <w:b/>
+                <w:bCs/>
+              </w:rPr>
+            </w:pPr>
+          </w:p>
+        </w:tc>
+        <w:tc>
+          <w:tcPr>
+            <w:tcW w:w="1416" w:type="dxa"/>
+            <w:tcBorders>
+              <w:top w:val="nil"/>
+              <w:left w:val="nil"/>
+              <w:bottom w:val="nil"/>
+              <w:right w:val="nil"/>
+            </w:tcBorders>
+            <w:shd w:val="clear" w:color="DBE5F1" w:fill="DBE5F1"/>
+            <w:noWrap/>
+            <w:vAlign w:val="bottom"/>
+            <w:hideMark/>
+          </w:tcPr>
+          <w:p>
+            <w:pPr>
+              <w:rPr>
+                <w:rFonts w:ascii="Calibri" w:hAnsi="Calibri"/>
+                <w:b/>
+                <w:bCs/>
+              </w:rPr>
+            </w:pPr>
+          </w:p>
+        </w:tc>
+        <w:tc>
+          <w:tcPr>
+            <w:tcW w:w="1213" w:type="dxa"/>
+            <w:tcBorders>
+              <w:top w:val="nil"/>
+              <w:left w:val="nil"/>
+              <w:bottom w:val="nil"/>
+              <w:right w:val="nil"/>
+            </w:tcBorders>
+            <w:shd w:val="clear" w:color="DBE5F1" w:fill="DBE5F1"/>
+            <w:noWrap/>
+            <w:vAlign w:val="bottom"/>
+            <w:hideMark/>
+          </w:tcPr>
+          <w:p>
+            <w:pPr>
+              <w:rPr>
+                <w:rFonts w:ascii="Calibri" w:hAnsi="Calibri"/>
+                <w:b/>
+                <w:bCs/>
+              </w:rPr>
+            </w:pPr>
+          </w:p>
+        </w:tc>
+      </w:tr>
+      <w:tr>
+        <w:trPr>
+          <w:trHeight w:val="233"/>
+        </w:trPr>
+        <w:tc>
+          <w:tcPr>
+            <w:tcW w:w="1428" w:type="dxa"/>
+            <w:tcBorders>
+              <w:top w:val="nil"/>
+              <w:left w:val="nil"/>
+              <w:bottom w:val="single" w:sz="4" w:space="0" w:color="4F81BD"/>
+              <w:right w:val="nil"/>
+            </w:tcBorders>
+            <w:shd w:val="clear" w:color="auto" w:fill="auto"/>
+            <w:noWrap/>
+            <w:vAlign w:val="bottom"/>
+            <w:hideMark/>
+          </w:tcPr>
+          <w:p>
+            <w:pPr>
+              <w:rPr>
+                <w:rFonts w:ascii="Calibri" w:hAnsi="Calibri"/>
+                <w:b/>
+                <w:bCs/>
+              </w:rPr>
+            </w:pPr>
+            <w:r>
+              <w:rPr>
+                <w:rFonts w:ascii="Calibri" w:hAnsi="Calibri"/>
+                <w:b/>
+                <w:bCs/>
+              </w:rPr>
+              <w:t>popis balíčků</w:t>
+            </w:r>
+          </w:p>
+        </w:tc>
+        <w:tc>
+          <w:tcPr>
+            <w:tcW w:w="1058" w:type="dxa"/>
+            <w:tcBorders>
+              <w:top w:val="nil"/>
+              <w:left w:val="nil"/>
+              <w:bottom w:val="single" w:sz="4" w:space="0" w:color="4F81BD"/>
+              <w:right w:val="nil"/>
+            </w:tcBorders>
+            <w:shd w:val="clear" w:color="auto" w:fill="auto"/>
+            <w:noWrap/>
+            <w:vAlign w:val="bottom"/>
+            <w:hideMark/>
+          </w:tcPr>
+          <w:p>
+            <w:pPr>
+              <w:rPr>
+                <w:rFonts w:ascii="Calibri" w:hAnsi="Calibri"/>
+                <w:b/>
+                <w:bCs/>
+              </w:rPr>
+            </w:pPr>
+          </w:p>
+        </w:tc>
+        <w:tc>
+          <w:tcPr>
+            <w:tcW w:w="1213" w:type="dxa"/>
+            <w:tcBorders>
+              <w:top w:val="nil"/>
+              <w:left w:val="nil"/>
+              <w:bottom w:val="single" w:sz="4" w:space="0" w:color="4F81BD"/>
+              <w:right w:val="nil"/>
+            </w:tcBorders>
+            <w:shd w:val="clear" w:color="auto" w:fill="auto"/>
+            <w:noWrap/>
+            <w:vAlign w:val="bottom"/>
+            <w:hideMark/>
+          </w:tcPr>
+          <w:p>
+            <w:pPr>
+              <w:rPr>
+                <w:rFonts w:ascii="Calibri" w:hAnsi="Calibri"/>
+                <w:b/>
+                <w:bCs/>
+              </w:rPr>
+            </w:pPr>
+            <w:r>
+              <w:rPr>
+                <w:rFonts w:ascii="Calibri" w:hAnsi="Calibri"/>
+                <w:b/>
+                <w:bCs/>
+              </w:rPr>
+              <w:t>A/R</w:t>
+            </w:r>
+          </w:p>
+        </w:tc>
+        <w:tc>
+          <w:tcPr>
+            <w:tcW w:w="1493" w:type="dxa"/>
+            <w:tcBorders>
+              <w:top w:val="nil"/>
+              <w:left w:val="nil"/>
+              <w:bottom w:val="single" w:sz="4" w:space="0" w:color="4F81BD"/>
+              <w:right w:val="nil"/>
+            </w:tcBorders>
+            <w:shd w:val="clear" w:color="auto" w:fill="auto"/>
+            <w:noWrap/>
+            <w:vAlign w:val="bottom"/>
+            <w:hideMark/>
+          </w:tcPr>
+          <w:p>
+            <w:pPr>
+              <w:rPr>
+                <w:rFonts w:ascii="Calibri" w:hAnsi="Calibri"/>
+                <w:b/>
+                <w:bCs/>
+              </w:rPr>
+            </w:pPr>
+          </w:p>
+        </w:tc>
+        <w:tc>
+          <w:tcPr>
+            <w:tcW w:w="1120" w:type="dxa"/>
+            <w:tcBorders>
+              <w:top w:val="nil"/>
+              <w:left w:val="nil"/>
+              <w:bottom w:val="single" w:sz="4" w:space="0" w:color="4F81BD"/>
+              <w:right w:val="nil"/>
+            </w:tcBorders>
+            <w:shd w:val="clear" w:color="auto" w:fill="auto"/>
+            <w:noWrap/>
+            <w:vAlign w:val="bottom"/>
+            <w:hideMark/>
+          </w:tcPr>
+          <w:p>
+            <w:pPr>
+              <w:rPr>
+                <w:rFonts w:ascii="Calibri" w:hAnsi="Calibri"/>
+                <w:b/>
+                <w:bCs/>
+              </w:rPr>
+            </w:pPr>
+          </w:p>
+        </w:tc>
+        <w:tc>
+          <w:tcPr>
+            <w:tcW w:w="1416" w:type="dxa"/>
+            <w:tcBorders>
+              <w:top w:val="nil"/>
+              <w:left w:val="nil"/>
+              <w:bottom w:val="single" w:sz="4" w:space="0" w:color="4F81BD"/>
+              <w:right w:val="nil"/>
+            </w:tcBorders>
+            <w:shd w:val="clear" w:color="auto" w:fill="auto"/>
+            <w:noWrap/>
+            <w:vAlign w:val="bottom"/>
+            <w:hideMark/>
+          </w:tcPr>
+          <w:p>
+            <w:pPr>
+              <w:rPr>
+                <w:rFonts w:ascii="Calibri" w:hAnsi="Calibri"/>
+                <w:b/>
+                <w:bCs/>
+              </w:rPr>
+            </w:pPr>
+            <w:r>
+              <w:rPr>
+                <w:rFonts w:ascii="Calibri" w:hAnsi="Calibri"/>
+                <w:b/>
+                <w:bCs/>
               </w:rPr>
               <w:t>C</w:t>
             </w:r>
@@ -13104,132 +13366,31 @@
         </w:tc>
         <w:tc>
           <w:tcPr>
-            <w:tcW w:w="1525" w:type="dxa"/>
-            <w:tcBorders>
-              <w:top w:val="nil"/>
-              <w:left w:val="nil"/>
-              <w:bottom w:val="single" w:sz="8" w:space="0" w:color="4F81BD"/>
-              <w:right w:val="nil"/>
-            </w:tcBorders>
-            <w:shd w:val="clear" w:color="auto" w:fill="auto"/>
-            <w:noWrap/>
-            <w:vAlign w:val="bottom"/>
-            <w:hideMark/>
-          </w:tcPr>
-          <w:p>
-            <w:pPr>
-              <w:spacing w:after="0" w:line="240" w:lineRule="auto"/>
-              <w:jc w:val="both"/>
-              <w:rPr>
-                <w:rFonts w:ascii="Calibri" w:eastAsia="Times New Roman" w:hAnsi="Calibri" w:cs="Times New Roman"/>
-                <w:color w:val="376091"/>
-                <w:lang w:eastAsia="cs-CZ"/>
-              </w:rPr>
-            </w:pPr>
-            <w:r>
-              <w:rPr>
-                <w:rFonts w:ascii="Calibri" w:eastAsia="Times New Roman" w:hAnsi="Calibri" w:cs="Times New Roman"/>
-                <w:color w:val="376091"/>
-                <w:lang w:eastAsia="cs-CZ"/>
-              </w:rPr>
-              <w:t>I</w:t>
-            </w:r>
-          </w:p>
-        </w:tc>
-        <w:tc>
-          <w:tcPr>
-            <w:tcW w:w="1145" w:type="dxa"/>
-            <w:tcBorders>
-              <w:top w:val="nil"/>
-              <w:left w:val="nil"/>
-              <w:bottom w:val="single" w:sz="8" w:space="0" w:color="4F81BD"/>
-              <w:right w:val="nil"/>
-            </w:tcBorders>
-            <w:shd w:val="clear" w:color="auto" w:fill="auto"/>
-            <w:noWrap/>
-            <w:vAlign w:val="bottom"/>
-            <w:hideMark/>
-          </w:tcPr>
-          <w:p>
-            <w:pPr>
-              <w:spacing w:after="0" w:line="240" w:lineRule="auto"/>
-              <w:rPr>
-                <w:rFonts w:ascii="Calibri" w:eastAsia="Times New Roman" w:hAnsi="Calibri" w:cs="Times New Roman"/>
-                <w:color w:val="376091"/>
-                <w:lang w:eastAsia="cs-CZ"/>
-              </w:rPr>
-            </w:pPr>
-            <w:r>
-              <w:rPr>
-                <w:rFonts w:ascii="Calibri" w:eastAsia="Times New Roman" w:hAnsi="Calibri" w:cs="Times New Roman"/>
-                <w:color w:val="376091"/>
-                <w:lang w:eastAsia="cs-CZ"/>
-              </w:rPr>
-              <w:t>A/R</w:t>
-            </w:r>
-          </w:p>
-        </w:tc>
-        <w:tc>
-          <w:tcPr>
-            <w:tcW w:w="1446" w:type="dxa"/>
-            <w:tcBorders>
-              <w:top w:val="nil"/>
-              <w:left w:val="nil"/>
-              <w:bottom w:val="single" w:sz="8" w:space="0" w:color="4F81BD"/>
-              <w:right w:val="nil"/>
-            </w:tcBorders>
-            <w:shd w:val="clear" w:color="auto" w:fill="auto"/>
-            <w:noWrap/>
-            <w:vAlign w:val="bottom"/>
-            <w:hideMark/>
-          </w:tcPr>
-          <w:p>
-            <w:pPr>
-              <w:spacing w:after="0" w:line="240" w:lineRule="auto"/>
-              <w:rPr>
-                <w:rFonts w:ascii="Calibri" w:eastAsia="Times New Roman" w:hAnsi="Calibri" w:cs="Times New Roman"/>
-                <w:color w:val="376091"/>
-                <w:lang w:eastAsia="cs-CZ"/>
-              </w:rPr>
-            </w:pPr>
-            <w:r>
-              <w:rPr>
-                <w:rFonts w:ascii="Calibri" w:eastAsia="Times New Roman" w:hAnsi="Calibri" w:cs="Times New Roman"/>
-                <w:color w:val="376091"/>
-                <w:lang w:eastAsia="cs-CZ"/>
-              </w:rPr>
-              <w:t>I</w:t>
-            </w:r>
-          </w:p>
-        </w:tc>
-        <w:tc>
-          <w:tcPr>
-            <w:tcW w:w="1240" w:type="dxa"/>
-            <w:tcBorders>
-              <w:top w:val="nil"/>
-              <w:left w:val="nil"/>
-              <w:bottom w:val="single" w:sz="8" w:space="0" w:color="4F81BD"/>
-              <w:right w:val="nil"/>
-            </w:tcBorders>
-            <w:shd w:val="clear" w:color="auto" w:fill="auto"/>
-            <w:noWrap/>
-            <w:vAlign w:val="bottom"/>
-            <w:hideMark/>
-          </w:tcPr>
-          <w:p>
-            <w:pPr>
-              <w:spacing w:after="0" w:line="240" w:lineRule="auto"/>
-              <w:rPr>
-                <w:rFonts w:ascii="Calibri" w:eastAsia="Times New Roman" w:hAnsi="Calibri" w:cs="Times New Roman"/>
-                <w:color w:val="376091"/>
-                <w:lang w:eastAsia="cs-CZ"/>
-              </w:rPr>
-            </w:pPr>
-            <w:r>
-              <w:rPr>
-                <w:rFonts w:ascii="Calibri" w:eastAsia="Times New Roman" w:hAnsi="Calibri" w:cs="Times New Roman"/>
-                <w:color w:val="376091"/>
-                <w:lang w:eastAsia="cs-CZ"/>
+            <w:tcW w:w="1213" w:type="dxa"/>
+            <w:tcBorders>
+              <w:top w:val="nil"/>
+              <w:left w:val="nil"/>
+              <w:bottom w:val="single" w:sz="4" w:space="0" w:color="4F81BD"/>
+              <w:right w:val="nil"/>
+            </w:tcBorders>
+            <w:shd w:val="clear" w:color="auto" w:fill="auto"/>
+            <w:noWrap/>
+            <w:vAlign w:val="bottom"/>
+            <w:hideMark/>
+          </w:tcPr>
+          <w:p>
+            <w:pPr>
+              <w:rPr>
+                <w:rFonts w:ascii="Calibri" w:hAnsi="Calibri"/>
+                <w:b/>
+                <w:bCs/>
+              </w:rPr>
+            </w:pPr>
+            <w:r>
+              <w:rPr>
+                <w:rFonts w:ascii="Calibri" w:hAnsi="Calibri"/>
+                <w:b/>
+                <w:bCs/>
               </w:rPr>
               <w:t>I</w:t>
             </w:r>
@@ -13237,33 +13398,11 @@
         </w:tc>
       </w:tr>
     </w:tbl>
+    <w:p/>
     <w:p>
       <w:pPr>
         <w:jc w:val="both"/>
       </w:pPr>
-      <w:r>
-        <w:fldChar w:fldCharType="begin"/>
-      </w:r>
-      <w:r>
-        <w:instrText xml:space="preserve"> LINK </w:instrText>
-      </w:r>
-      <w:r>
-        <w:instrText xml:space="preserve">Excel.Sheet.8 "C:\\Users\\Michal\\Documents\\OI\\5.semestr\\SI\\plan projektu\\plan.xlsx" Sheet1!R1C9:R11C15 </w:instrText>
-      </w:r>
-      <w:r>
-        <w:instrText xml:space="preserve">\a \f 4 \h  \* MERGEFORMAT </w:instrText>
-      </w:r>
-      <w:r>
-        <w:fldChar w:fldCharType="separate"/>
-      </w:r>
-    </w:p>
-    <w:p>
-      <w:pPr>
-        <w:jc w:val="both"/>
-      </w:pPr>
-      <w:r>
-        <w:fldChar w:fldCharType="end"/>
-      </w:r>
     </w:p>
     <w:sectPr>
       <w:pgSz w:w="11906" w:h="16838"/>
@@ -14040,7 +14179,7 @@
 </file>
 
 <file path=customXml/itemProps1.xml><?xml version="1.0" encoding="utf-8"?>
-<ds:datastoreItem xmlns:ds="http://schemas.openxmlformats.org/officeDocument/2006/customXml" ds:itemID="{AB471529-F49F-4D39-A0AF-D1010849033E}">
+<ds:datastoreItem xmlns:ds="http://schemas.openxmlformats.org/officeDocument/2006/customXml" ds:itemID="{C267836E-BE2C-4F1F-AB8B-4C3781688D4E}">
   <ds:schemaRefs>
     <ds:schemaRef ds:uri="http://schemas.openxmlformats.org/officeDocument/2006/bibliography"/>
   </ds:schemaRefs>

</xml_diff>